<commit_message>
added validations forms and tsd has changed
</commit_message>
<xml_diff>
--- a/docs/Technical Solution Description.docx
+++ b/docs/Technical Solution Description.docx
@@ -7,78 +7,1192 @@
         <w:pStyle w:val="1"/>
         <w:jc w:val="center"/>
         <w:rPr>
+          <w:rFonts w:ascii="Times New Roman" w:hAnsi="Times New Roman" w:cs="Times New Roman"/>
+          <w:b w:val="0"/>
           <w:sz w:val="36"/>
           <w:szCs w:val="36"/>
           <w:lang w:val="en-US"/>
         </w:rPr>
       </w:pPr>
-      <w:r>
-        <w:rPr>
+      <w:bookmarkStart w:id="0" w:name="_Toc483828349"/>
+      <w:r>
+        <w:rPr>
+          <w:rFonts w:ascii="Times New Roman" w:hAnsi="Times New Roman" w:cs="Times New Roman"/>
+          <w:b w:val="0"/>
           <w:sz w:val="36"/>
           <w:szCs w:val="36"/>
           <w:lang w:val="en-US"/>
         </w:rPr>
         <w:t>Technical Solution Description</w:t>
       </w:r>
-    </w:p>
-    <w:p>
-      <w:pPr>
-        <w:rPr>
-          <w:lang w:val="en-US"/>
-        </w:rPr>
-      </w:pPr>
-    </w:p>
-    <w:p>
-      <w:pPr>
-        <w:rPr>
-          <w:lang w:val="en-US"/>
-        </w:rPr>
-      </w:pPr>
-      <w:r>
-        <w:rPr>
+      <w:bookmarkEnd w:id="0"/>
+    </w:p>
+    <w:p>
+      <w:pPr>
+        <w:rPr>
+          <w:rFonts w:ascii="Times New Roman" w:hAnsi="Times New Roman" w:cs="Times New Roman"/>
+          <w:lang w:val="en-US"/>
+        </w:rPr>
+      </w:pPr>
+    </w:p>
+    <w:p>
+      <w:pPr>
+        <w:pStyle w:val="1"/>
+        <w:rPr>
+          <w:rFonts w:ascii="Times New Roman" w:hAnsi="Times New Roman" w:cs="Times New Roman"/>
+          <w:b w:val="0"/>
+          <w:lang w:val="en-US"/>
+        </w:rPr>
+      </w:pPr>
+      <w:bookmarkStart w:id="1" w:name="_Toc483828350"/>
+      <w:r>
+        <w:rPr>
+          <w:rFonts w:ascii="Times New Roman" w:hAnsi="Times New Roman" w:cs="Times New Roman"/>
+          <w:b w:val="0"/>
           <w:lang w:val="en-US"/>
         </w:rPr>
         <w:t>CONTENT</w:t>
       </w:r>
+      <w:bookmarkEnd w:id="1"/>
+    </w:p>
+    <w:p>
+      <w:pPr>
+        <w:pStyle w:val="11"/>
+        <w:tabs>
+          <w:tab w:val="right" w:pos="9345"/>
+        </w:tabs>
+        <w:rPr>
+          <w:rFonts w:ascii="Times New Roman" w:hAnsi="Times New Roman" w:cs="Times New Roman"/>
+          <w:b w:val="0"/>
+          <w:noProof/>
+          <w:sz w:val="24"/>
+          <w:szCs w:val="24"/>
+          <w:lang w:val="en-US"/>
+        </w:rPr>
+      </w:pPr>
+      <w:r>
+        <w:rPr>
+          <w:rFonts w:ascii="Times New Roman" w:hAnsi="Times New Roman" w:cs="Times New Roman"/>
+          <w:b w:val="0"/>
+          <w:sz w:val="24"/>
+          <w:szCs w:val="24"/>
+          <w:lang w:val="en-US"/>
+        </w:rPr>
+        <w:fldChar w:fldCharType="begin"/>
+      </w:r>
+      <w:r>
+        <w:rPr>
+          <w:rFonts w:ascii="Times New Roman" w:hAnsi="Times New Roman" w:cs="Times New Roman"/>
+          <w:b w:val="0"/>
+          <w:sz w:val="24"/>
+          <w:szCs w:val="24"/>
+          <w:lang w:val="en-US"/>
+        </w:rPr>
+        <w:instrText xml:space="preserve"> TOC \o "1-1" \u </w:instrText>
+      </w:r>
+      <w:r>
+        <w:rPr>
+          <w:rFonts w:ascii="Times New Roman" w:hAnsi="Times New Roman" w:cs="Times New Roman"/>
+          <w:b w:val="0"/>
+          <w:sz w:val="24"/>
+          <w:szCs w:val="24"/>
+          <w:lang w:val="en-US"/>
+        </w:rPr>
+        <w:fldChar w:fldCharType="separate"/>
+      </w:r>
+    </w:p>
+    <w:p>
+      <w:pPr>
+        <w:pStyle w:val="11"/>
+        <w:tabs>
+          <w:tab w:val="right" w:pos="9345"/>
+        </w:tabs>
+        <w:rPr>
+          <w:rFonts w:ascii="Times New Roman" w:eastAsiaTheme="minorEastAsia" w:hAnsi="Times New Roman" w:cs="Times New Roman"/>
+          <w:b w:val="0"/>
+          <w:noProof/>
+          <w:sz w:val="24"/>
+          <w:szCs w:val="24"/>
+          <w:lang w:val="en-US" w:eastAsia="ru-RU"/>
+        </w:rPr>
+      </w:pPr>
+      <w:r>
+        <w:rPr>
+          <w:rFonts w:ascii="Times New Roman" w:hAnsi="Times New Roman" w:cs="Times New Roman"/>
+          <w:b w:val="0"/>
+          <w:noProof/>
+          <w:sz w:val="24"/>
+          <w:szCs w:val="24"/>
+          <w:lang w:val="en-US"/>
+        </w:rPr>
+        <w:t>DESCRIPTION</w:t>
+      </w:r>
+      <w:r>
+        <w:rPr>
+          <w:rFonts w:ascii="Times New Roman" w:hAnsi="Times New Roman" w:cs="Times New Roman"/>
+          <w:b w:val="0"/>
+          <w:noProof/>
+          <w:sz w:val="24"/>
+          <w:szCs w:val="24"/>
+          <w:lang w:val="en-US"/>
+        </w:rPr>
+        <w:tab/>
+      </w:r>
+      <w:r>
+        <w:rPr>
+          <w:rFonts w:ascii="Times New Roman" w:hAnsi="Times New Roman" w:cs="Times New Roman"/>
+          <w:b w:val="0"/>
+          <w:noProof/>
+          <w:sz w:val="24"/>
+          <w:szCs w:val="24"/>
+        </w:rPr>
+        <w:fldChar w:fldCharType="begin"/>
+      </w:r>
+      <w:r>
+        <w:rPr>
+          <w:rFonts w:ascii="Times New Roman" w:hAnsi="Times New Roman" w:cs="Times New Roman"/>
+          <w:b w:val="0"/>
+          <w:noProof/>
+          <w:sz w:val="24"/>
+          <w:szCs w:val="24"/>
+          <w:lang w:val="en-US"/>
+        </w:rPr>
+        <w:instrText xml:space="preserve"> PAGEREF _Toc483828351 \h </w:instrText>
+      </w:r>
+      <w:r>
+        <w:rPr>
+          <w:rFonts w:ascii="Times New Roman" w:hAnsi="Times New Roman" w:cs="Times New Roman"/>
+          <w:b w:val="0"/>
+          <w:noProof/>
+          <w:sz w:val="24"/>
+          <w:szCs w:val="24"/>
+        </w:rPr>
+      </w:r>
+      <w:r>
+        <w:rPr>
+          <w:rFonts w:ascii="Times New Roman" w:hAnsi="Times New Roman" w:cs="Times New Roman"/>
+          <w:b w:val="0"/>
+          <w:noProof/>
+          <w:sz w:val="24"/>
+          <w:szCs w:val="24"/>
+        </w:rPr>
+        <w:fldChar w:fldCharType="separate"/>
+      </w:r>
+      <w:r>
+        <w:rPr>
+          <w:rFonts w:ascii="Times New Roman" w:hAnsi="Times New Roman" w:cs="Times New Roman"/>
+          <w:b w:val="0"/>
+          <w:noProof/>
+          <w:sz w:val="24"/>
+          <w:szCs w:val="24"/>
+          <w:lang w:val="en-US"/>
+        </w:rPr>
+        <w:t>1</w:t>
+      </w:r>
+      <w:r>
+        <w:rPr>
+          <w:rFonts w:ascii="Times New Roman" w:hAnsi="Times New Roman" w:cs="Times New Roman"/>
+          <w:b w:val="0"/>
+          <w:noProof/>
+          <w:sz w:val="24"/>
+          <w:szCs w:val="24"/>
+        </w:rPr>
+        <w:fldChar w:fldCharType="end"/>
+      </w:r>
+    </w:p>
+    <w:p>
+      <w:pPr>
+        <w:pStyle w:val="11"/>
+        <w:tabs>
+          <w:tab w:val="right" w:pos="9345"/>
+        </w:tabs>
+        <w:rPr>
+          <w:rFonts w:ascii="Times New Roman" w:eastAsiaTheme="minorEastAsia" w:hAnsi="Times New Roman" w:cs="Times New Roman"/>
+          <w:b w:val="0"/>
+          <w:noProof/>
+          <w:sz w:val="24"/>
+          <w:szCs w:val="24"/>
+          <w:lang w:val="en-US" w:eastAsia="ru-RU"/>
+        </w:rPr>
+      </w:pPr>
+      <w:r>
+        <w:rPr>
+          <w:rFonts w:ascii="Times New Roman" w:hAnsi="Times New Roman" w:cs="Times New Roman"/>
+          <w:b w:val="0"/>
+          <w:noProof/>
+          <w:sz w:val="24"/>
+          <w:szCs w:val="24"/>
+          <w:lang w:val="en-US"/>
+        </w:rPr>
+        <w:t>USED TECHNOLOGIES AND FRAMEWORKS</w:t>
+      </w:r>
+      <w:r>
+        <w:rPr>
+          <w:rFonts w:ascii="Times New Roman" w:hAnsi="Times New Roman" w:cs="Times New Roman"/>
+          <w:b w:val="0"/>
+          <w:noProof/>
+          <w:sz w:val="24"/>
+          <w:szCs w:val="24"/>
+          <w:lang w:val="en-US"/>
+        </w:rPr>
+        <w:tab/>
+      </w:r>
+      <w:r>
+        <w:rPr>
+          <w:rFonts w:ascii="Times New Roman" w:hAnsi="Times New Roman" w:cs="Times New Roman"/>
+          <w:b w:val="0"/>
+          <w:noProof/>
+          <w:sz w:val="24"/>
+          <w:szCs w:val="24"/>
+        </w:rPr>
+        <w:fldChar w:fldCharType="begin"/>
+      </w:r>
+      <w:r>
+        <w:rPr>
+          <w:rFonts w:ascii="Times New Roman" w:hAnsi="Times New Roman" w:cs="Times New Roman"/>
+          <w:b w:val="0"/>
+          <w:noProof/>
+          <w:sz w:val="24"/>
+          <w:szCs w:val="24"/>
+          <w:lang w:val="en-US"/>
+        </w:rPr>
+        <w:instrText xml:space="preserve"> PAGEREF _Toc483828352 \h </w:instrText>
+      </w:r>
+      <w:r>
+        <w:rPr>
+          <w:rFonts w:ascii="Times New Roman" w:hAnsi="Times New Roman" w:cs="Times New Roman"/>
+          <w:b w:val="0"/>
+          <w:noProof/>
+          <w:sz w:val="24"/>
+          <w:szCs w:val="24"/>
+        </w:rPr>
+      </w:r>
+      <w:r>
+        <w:rPr>
+          <w:rFonts w:ascii="Times New Roman" w:hAnsi="Times New Roman" w:cs="Times New Roman"/>
+          <w:b w:val="0"/>
+          <w:noProof/>
+          <w:sz w:val="24"/>
+          <w:szCs w:val="24"/>
+        </w:rPr>
+        <w:fldChar w:fldCharType="separate"/>
+      </w:r>
+      <w:r>
+        <w:rPr>
+          <w:rFonts w:ascii="Times New Roman" w:hAnsi="Times New Roman" w:cs="Times New Roman"/>
+          <w:b w:val="0"/>
+          <w:noProof/>
+          <w:sz w:val="24"/>
+          <w:szCs w:val="24"/>
+          <w:lang w:val="en-US"/>
+        </w:rPr>
+        <w:t>1</w:t>
+      </w:r>
+      <w:r>
+        <w:rPr>
+          <w:rFonts w:ascii="Times New Roman" w:hAnsi="Times New Roman" w:cs="Times New Roman"/>
+          <w:b w:val="0"/>
+          <w:noProof/>
+          <w:sz w:val="24"/>
+          <w:szCs w:val="24"/>
+        </w:rPr>
+        <w:fldChar w:fldCharType="end"/>
+      </w:r>
+    </w:p>
+    <w:p>
+      <w:pPr>
+        <w:pStyle w:val="11"/>
+        <w:tabs>
+          <w:tab w:val="right" w:pos="9345"/>
+        </w:tabs>
+        <w:rPr>
+          <w:rFonts w:ascii="Times New Roman" w:eastAsiaTheme="minorEastAsia" w:hAnsi="Times New Roman" w:cs="Times New Roman"/>
+          <w:b w:val="0"/>
+          <w:noProof/>
+          <w:sz w:val="24"/>
+          <w:szCs w:val="24"/>
+          <w:lang w:val="en-US" w:eastAsia="ru-RU"/>
+        </w:rPr>
+      </w:pPr>
+      <w:r>
+        <w:rPr>
+          <w:rFonts w:ascii="Times New Roman" w:hAnsi="Times New Roman" w:cs="Times New Roman"/>
+          <w:b w:val="0"/>
+          <w:noProof/>
+          <w:sz w:val="24"/>
+          <w:szCs w:val="24"/>
+          <w:lang w:val="en-US"/>
+        </w:rPr>
+        <w:t>SCHEME OF DATABASE</w:t>
+      </w:r>
+      <w:r>
+        <w:rPr>
+          <w:rFonts w:ascii="Times New Roman" w:hAnsi="Times New Roman" w:cs="Times New Roman"/>
+          <w:b w:val="0"/>
+          <w:noProof/>
+          <w:sz w:val="24"/>
+          <w:szCs w:val="24"/>
+          <w:lang w:val="en-US"/>
+        </w:rPr>
+        <w:tab/>
+      </w:r>
+      <w:r>
+        <w:rPr>
+          <w:rFonts w:ascii="Times New Roman" w:hAnsi="Times New Roman" w:cs="Times New Roman"/>
+          <w:b w:val="0"/>
+          <w:noProof/>
+          <w:sz w:val="24"/>
+          <w:szCs w:val="24"/>
+        </w:rPr>
+        <w:fldChar w:fldCharType="begin"/>
+      </w:r>
+      <w:r>
+        <w:rPr>
+          <w:rFonts w:ascii="Times New Roman" w:hAnsi="Times New Roman" w:cs="Times New Roman"/>
+          <w:b w:val="0"/>
+          <w:noProof/>
+          <w:sz w:val="24"/>
+          <w:szCs w:val="24"/>
+          <w:lang w:val="en-US"/>
+        </w:rPr>
+        <w:instrText xml:space="preserve"> PAGEREF _Toc483828353 \h </w:instrText>
+      </w:r>
+      <w:r>
+        <w:rPr>
+          <w:rFonts w:ascii="Times New Roman" w:hAnsi="Times New Roman" w:cs="Times New Roman"/>
+          <w:b w:val="0"/>
+          <w:noProof/>
+          <w:sz w:val="24"/>
+          <w:szCs w:val="24"/>
+        </w:rPr>
+      </w:r>
+      <w:r>
+        <w:rPr>
+          <w:rFonts w:ascii="Times New Roman" w:hAnsi="Times New Roman" w:cs="Times New Roman"/>
+          <w:b w:val="0"/>
+          <w:noProof/>
+          <w:sz w:val="24"/>
+          <w:szCs w:val="24"/>
+        </w:rPr>
+        <w:fldChar w:fldCharType="separate"/>
+      </w:r>
+      <w:r>
+        <w:rPr>
+          <w:rFonts w:ascii="Times New Roman" w:hAnsi="Times New Roman" w:cs="Times New Roman"/>
+          <w:b w:val="0"/>
+          <w:noProof/>
+          <w:sz w:val="24"/>
+          <w:szCs w:val="24"/>
+          <w:lang w:val="en-US"/>
+        </w:rPr>
+        <w:t>2</w:t>
+      </w:r>
+      <w:r>
+        <w:rPr>
+          <w:rFonts w:ascii="Times New Roman" w:hAnsi="Times New Roman" w:cs="Times New Roman"/>
+          <w:b w:val="0"/>
+          <w:noProof/>
+          <w:sz w:val="24"/>
+          <w:szCs w:val="24"/>
+        </w:rPr>
+        <w:fldChar w:fldCharType="end"/>
+      </w:r>
+    </w:p>
+    <w:p>
+      <w:pPr>
+        <w:pStyle w:val="11"/>
+        <w:tabs>
+          <w:tab w:val="right" w:pos="9345"/>
+        </w:tabs>
+        <w:rPr>
+          <w:rFonts w:ascii="Times New Roman" w:eastAsiaTheme="minorEastAsia" w:hAnsi="Times New Roman" w:cs="Times New Roman"/>
+          <w:b w:val="0"/>
+          <w:noProof/>
+          <w:sz w:val="24"/>
+          <w:szCs w:val="24"/>
+          <w:lang w:val="en-US" w:eastAsia="ru-RU"/>
+        </w:rPr>
+      </w:pPr>
+      <w:r>
+        <w:rPr>
+          <w:rFonts w:ascii="Times New Roman" w:hAnsi="Times New Roman" w:cs="Times New Roman"/>
+          <w:b w:val="0"/>
+          <w:noProof/>
+          <w:sz w:val="24"/>
+          <w:szCs w:val="24"/>
+          <w:lang w:val="en-US"/>
+        </w:rPr>
+        <w:t>MODULES OF THE APPLICATION</w:t>
+      </w:r>
+      <w:r>
+        <w:rPr>
+          <w:rFonts w:ascii="Times New Roman" w:hAnsi="Times New Roman" w:cs="Times New Roman"/>
+          <w:b w:val="0"/>
+          <w:noProof/>
+          <w:sz w:val="24"/>
+          <w:szCs w:val="24"/>
+          <w:lang w:val="en-US"/>
+        </w:rPr>
+        <w:tab/>
+      </w:r>
+      <w:r>
+        <w:rPr>
+          <w:rFonts w:ascii="Times New Roman" w:hAnsi="Times New Roman" w:cs="Times New Roman"/>
+          <w:b w:val="0"/>
+          <w:noProof/>
+          <w:sz w:val="24"/>
+          <w:szCs w:val="24"/>
+        </w:rPr>
+        <w:fldChar w:fldCharType="begin"/>
+      </w:r>
+      <w:r>
+        <w:rPr>
+          <w:rFonts w:ascii="Times New Roman" w:hAnsi="Times New Roman" w:cs="Times New Roman"/>
+          <w:b w:val="0"/>
+          <w:noProof/>
+          <w:sz w:val="24"/>
+          <w:szCs w:val="24"/>
+          <w:lang w:val="en-US"/>
+        </w:rPr>
+        <w:instrText xml:space="preserve"> PAGEREF _Toc483828354 \h </w:instrText>
+      </w:r>
+      <w:r>
+        <w:rPr>
+          <w:rFonts w:ascii="Times New Roman" w:hAnsi="Times New Roman" w:cs="Times New Roman"/>
+          <w:b w:val="0"/>
+          <w:noProof/>
+          <w:sz w:val="24"/>
+          <w:szCs w:val="24"/>
+        </w:rPr>
+      </w:r>
+      <w:r>
+        <w:rPr>
+          <w:rFonts w:ascii="Times New Roman" w:hAnsi="Times New Roman" w:cs="Times New Roman"/>
+          <w:b w:val="0"/>
+          <w:noProof/>
+          <w:sz w:val="24"/>
+          <w:szCs w:val="24"/>
+        </w:rPr>
+        <w:fldChar w:fldCharType="separate"/>
+      </w:r>
+      <w:r>
+        <w:rPr>
+          <w:rFonts w:ascii="Times New Roman" w:hAnsi="Times New Roman" w:cs="Times New Roman"/>
+          <w:b w:val="0"/>
+          <w:noProof/>
+          <w:sz w:val="24"/>
+          <w:szCs w:val="24"/>
+          <w:lang w:val="en-US"/>
+        </w:rPr>
+        <w:t>2</w:t>
+      </w:r>
+      <w:r>
+        <w:rPr>
+          <w:rFonts w:ascii="Times New Roman" w:hAnsi="Times New Roman" w:cs="Times New Roman"/>
+          <w:b w:val="0"/>
+          <w:noProof/>
+          <w:sz w:val="24"/>
+          <w:szCs w:val="24"/>
+        </w:rPr>
+        <w:fldChar w:fldCharType="end"/>
+      </w:r>
+    </w:p>
+    <w:p>
+      <w:pPr>
+        <w:pStyle w:val="11"/>
+        <w:tabs>
+          <w:tab w:val="right" w:pos="9345"/>
+        </w:tabs>
+        <w:rPr>
+          <w:rFonts w:ascii="Times New Roman" w:eastAsiaTheme="minorEastAsia" w:hAnsi="Times New Roman" w:cs="Times New Roman"/>
+          <w:b w:val="0"/>
+          <w:noProof/>
+          <w:sz w:val="24"/>
+          <w:szCs w:val="24"/>
+          <w:lang w:val="en-US" w:eastAsia="ru-RU"/>
+        </w:rPr>
+      </w:pPr>
+      <w:r>
+        <w:rPr>
+          <w:rFonts w:ascii="Times New Roman" w:hAnsi="Times New Roman" w:cs="Times New Roman"/>
+          <w:b w:val="0"/>
+          <w:noProof/>
+          <w:sz w:val="24"/>
+          <w:szCs w:val="24"/>
+          <w:lang w:val="en-US"/>
+        </w:rPr>
+        <w:t>FUNCTIONALITY</w:t>
+      </w:r>
+      <w:r>
+        <w:rPr>
+          <w:rFonts w:ascii="Times New Roman" w:hAnsi="Times New Roman" w:cs="Times New Roman"/>
+          <w:b w:val="0"/>
+          <w:noProof/>
+          <w:sz w:val="24"/>
+          <w:szCs w:val="24"/>
+          <w:lang w:val="en-US"/>
+        </w:rPr>
+        <w:tab/>
+      </w:r>
+      <w:r>
+        <w:rPr>
+          <w:rFonts w:ascii="Times New Roman" w:hAnsi="Times New Roman" w:cs="Times New Roman"/>
+          <w:b w:val="0"/>
+          <w:noProof/>
+          <w:sz w:val="24"/>
+          <w:szCs w:val="24"/>
+        </w:rPr>
+        <w:fldChar w:fldCharType="begin"/>
+      </w:r>
+      <w:r>
+        <w:rPr>
+          <w:rFonts w:ascii="Times New Roman" w:hAnsi="Times New Roman" w:cs="Times New Roman"/>
+          <w:b w:val="0"/>
+          <w:noProof/>
+          <w:sz w:val="24"/>
+          <w:szCs w:val="24"/>
+          <w:lang w:val="en-US"/>
+        </w:rPr>
+        <w:instrText xml:space="preserve"> PAGEREF _Toc483828355 \h </w:instrText>
+      </w:r>
+      <w:r>
+        <w:rPr>
+          <w:rFonts w:ascii="Times New Roman" w:hAnsi="Times New Roman" w:cs="Times New Roman"/>
+          <w:b w:val="0"/>
+          <w:noProof/>
+          <w:sz w:val="24"/>
+          <w:szCs w:val="24"/>
+        </w:rPr>
+      </w:r>
+      <w:r>
+        <w:rPr>
+          <w:rFonts w:ascii="Times New Roman" w:hAnsi="Times New Roman" w:cs="Times New Roman"/>
+          <w:b w:val="0"/>
+          <w:noProof/>
+          <w:sz w:val="24"/>
+          <w:szCs w:val="24"/>
+        </w:rPr>
+        <w:fldChar w:fldCharType="separate"/>
+      </w:r>
+      <w:r>
+        <w:rPr>
+          <w:rFonts w:ascii="Times New Roman" w:hAnsi="Times New Roman" w:cs="Times New Roman"/>
+          <w:b w:val="0"/>
+          <w:noProof/>
+          <w:sz w:val="24"/>
+          <w:szCs w:val="24"/>
+          <w:lang w:val="en-US"/>
+        </w:rPr>
+        <w:t>2</w:t>
+      </w:r>
+      <w:r>
+        <w:rPr>
+          <w:rFonts w:ascii="Times New Roman" w:hAnsi="Times New Roman" w:cs="Times New Roman"/>
+          <w:b w:val="0"/>
+          <w:noProof/>
+          <w:sz w:val="24"/>
+          <w:szCs w:val="24"/>
+        </w:rPr>
+        <w:fldChar w:fldCharType="end"/>
+      </w:r>
+    </w:p>
+    <w:p>
+      <w:pPr>
+        <w:pStyle w:val="11"/>
+        <w:tabs>
+          <w:tab w:val="right" w:pos="9345"/>
+        </w:tabs>
+        <w:rPr>
+          <w:rFonts w:ascii="Times New Roman" w:eastAsiaTheme="minorEastAsia" w:hAnsi="Times New Roman" w:cs="Times New Roman"/>
+          <w:b w:val="0"/>
+          <w:noProof/>
+          <w:sz w:val="24"/>
+          <w:szCs w:val="24"/>
+          <w:lang w:val="en-US" w:eastAsia="ru-RU"/>
+        </w:rPr>
+      </w:pPr>
+      <w:r>
+        <w:rPr>
+          <w:rFonts w:ascii="Times New Roman" w:hAnsi="Times New Roman" w:cs="Times New Roman"/>
+          <w:b w:val="0"/>
+          <w:noProof/>
+          <w:sz w:val="24"/>
+          <w:szCs w:val="24"/>
+          <w:lang w:val="en-US"/>
+        </w:rPr>
+        <w:t>IMPROVEMENTS IN THE NEXT RELEASES</w:t>
+      </w:r>
+      <w:r>
+        <w:rPr>
+          <w:rFonts w:ascii="Times New Roman" w:hAnsi="Times New Roman" w:cs="Times New Roman"/>
+          <w:b w:val="0"/>
+          <w:noProof/>
+          <w:sz w:val="24"/>
+          <w:szCs w:val="24"/>
+          <w:lang w:val="en-US"/>
+        </w:rPr>
+        <w:tab/>
+      </w:r>
+      <w:r>
+        <w:rPr>
+          <w:rFonts w:ascii="Times New Roman" w:hAnsi="Times New Roman" w:cs="Times New Roman"/>
+          <w:b w:val="0"/>
+          <w:noProof/>
+          <w:sz w:val="24"/>
+          <w:szCs w:val="24"/>
+        </w:rPr>
+        <w:fldChar w:fldCharType="begin"/>
+      </w:r>
+      <w:r>
+        <w:rPr>
+          <w:rFonts w:ascii="Times New Roman" w:hAnsi="Times New Roman" w:cs="Times New Roman"/>
+          <w:b w:val="0"/>
+          <w:noProof/>
+          <w:sz w:val="24"/>
+          <w:szCs w:val="24"/>
+          <w:lang w:val="en-US"/>
+        </w:rPr>
+        <w:instrText xml:space="preserve"> PAGEREF _Toc483828356 \h </w:instrText>
+      </w:r>
+      <w:r>
+        <w:rPr>
+          <w:rFonts w:ascii="Times New Roman" w:hAnsi="Times New Roman" w:cs="Times New Roman"/>
+          <w:b w:val="0"/>
+          <w:noProof/>
+          <w:sz w:val="24"/>
+          <w:szCs w:val="24"/>
+        </w:rPr>
+      </w:r>
+      <w:r>
+        <w:rPr>
+          <w:rFonts w:ascii="Times New Roman" w:hAnsi="Times New Roman" w:cs="Times New Roman"/>
+          <w:b w:val="0"/>
+          <w:noProof/>
+          <w:sz w:val="24"/>
+          <w:szCs w:val="24"/>
+        </w:rPr>
+        <w:fldChar w:fldCharType="separate"/>
+      </w:r>
+      <w:r>
+        <w:rPr>
+          <w:rFonts w:ascii="Times New Roman" w:hAnsi="Times New Roman" w:cs="Times New Roman"/>
+          <w:b w:val="0"/>
+          <w:noProof/>
+          <w:sz w:val="24"/>
+          <w:szCs w:val="24"/>
+          <w:lang w:val="en-US"/>
+        </w:rPr>
+        <w:t>2</w:t>
+      </w:r>
+      <w:r>
+        <w:rPr>
+          <w:rFonts w:ascii="Times New Roman" w:hAnsi="Times New Roman" w:cs="Times New Roman"/>
+          <w:b w:val="0"/>
+          <w:noProof/>
+          <w:sz w:val="24"/>
+          <w:szCs w:val="24"/>
+        </w:rPr>
+        <w:fldChar w:fldCharType="end"/>
+      </w:r>
+    </w:p>
+    <w:p>
+      <w:pPr>
+        <w:rPr>
+          <w:rFonts w:ascii="Times New Roman" w:hAnsi="Times New Roman" w:cs="Times New Roman"/>
+          <w:lang w:val="en-US"/>
+        </w:rPr>
+      </w:pPr>
+      <w:r>
+        <w:rPr>
+          <w:rFonts w:ascii="Times New Roman" w:hAnsi="Times New Roman" w:cs="Times New Roman"/>
+          <w:sz w:val="24"/>
+          <w:szCs w:val="24"/>
+          <w:lang w:val="en-US"/>
+        </w:rPr>
+        <w:fldChar w:fldCharType="end"/>
+      </w:r>
     </w:p>
     <w:p>
       <w:pPr>
         <w:pStyle w:val="1"/>
         <w:rPr>
-          <w:lang w:val="en-US"/>
-        </w:rPr>
-      </w:pPr>
-      <w:r>
-        <w:rPr>
+          <w:rFonts w:ascii="Times New Roman" w:hAnsi="Times New Roman" w:cs="Times New Roman"/>
+          <w:b w:val="0"/>
+          <w:lang w:val="en-US"/>
+        </w:rPr>
+      </w:pPr>
+      <w:bookmarkStart w:id="2" w:name="_Toc483828351"/>
+      <w:r>
+        <w:rPr>
+          <w:rFonts w:ascii="Times New Roman" w:hAnsi="Times New Roman" w:cs="Times New Roman"/>
+          <w:b w:val="0"/>
           <w:lang w:val="en-US"/>
         </w:rPr>
         <w:t>DESCRIPTION</w:t>
       </w:r>
-      <w:r>
-        <w:rPr>
+      <w:bookmarkEnd w:id="2"/>
+    </w:p>
+    <w:p>
+      <w:pPr>
+        <w:pStyle w:val="1"/>
+        <w:rPr>
+          <w:rFonts w:ascii="Times New Roman" w:hAnsi="Times New Roman" w:cs="Times New Roman"/>
+          <w:b w:val="0"/>
+          <w:lang w:val="en-US"/>
+        </w:rPr>
+      </w:pPr>
+      <w:r>
+        <w:rPr>
+          <w:rFonts w:ascii="Times New Roman" w:hAnsi="Times New Roman" w:cs="Times New Roman"/>
+          <w:b w:val="0"/>
           <w:lang w:val="en-US"/>
         </w:rPr>
         <w:br/>
+      </w:r>
+      <w:bookmarkStart w:id="3" w:name="_Toc483828352"/>
+      <w:r>
+        <w:rPr>
+          <w:rFonts w:ascii="Times New Roman" w:hAnsi="Times New Roman" w:cs="Times New Roman"/>
+          <w:b w:val="0"/>
+          <w:lang w:val="en-US"/>
+        </w:rPr>
         <w:t>USED TECHNOLOGIES AND FRAMEWORKS</w:t>
       </w:r>
-      <w:r>
-        <w:rPr>
-          <w:lang w:val="en-US"/>
-        </w:rPr>
+      <w:bookmarkEnd w:id="3"/>
+    </w:p>
+    <w:p>
+      <w:pPr>
+        <w:rPr>
+          <w:rFonts w:ascii="Times New Roman" w:hAnsi="Times New Roman" w:cs="Times New Roman"/>
+          <w:lang w:val="en-US"/>
+        </w:rPr>
+      </w:pPr>
+    </w:p>
+    <w:p>
+      <w:pPr>
+        <w:spacing w:after="0" w:line="240" w:lineRule="auto"/>
+        <w:ind w:firstLine="567"/>
+        <w:jc w:val="both"/>
+        <w:rPr>
+          <w:rFonts w:ascii="Times New Roman" w:hAnsi="Times New Roman" w:cs="Times New Roman"/>
+          <w:sz w:val="24"/>
+          <w:szCs w:val="24"/>
+          <w:lang w:val="en-US"/>
+        </w:rPr>
+      </w:pPr>
+      <w:r>
+        <w:rPr>
+          <w:rFonts w:ascii="Times New Roman" w:hAnsi="Times New Roman" w:cs="Times New Roman"/>
+          <w:sz w:val="24"/>
+          <w:szCs w:val="24"/>
+          <w:lang w:val="en-US"/>
+        </w:rPr>
+        <w:t xml:space="preserve">IDE – </w:t>
+      </w:r>
+      <w:proofErr w:type="spellStart"/>
+      <w:r>
+        <w:rPr>
+          <w:rFonts w:ascii="Times New Roman" w:hAnsi="Times New Roman" w:cs="Times New Roman"/>
+          <w:sz w:val="24"/>
+          <w:szCs w:val="24"/>
+          <w:lang w:val="en-US"/>
+        </w:rPr>
+        <w:t>IntelliJ</w:t>
+      </w:r>
+      <w:proofErr w:type="spellEnd"/>
+      <w:r>
+        <w:rPr>
+          <w:rFonts w:ascii="Times New Roman" w:hAnsi="Times New Roman" w:cs="Times New Roman"/>
+          <w:sz w:val="24"/>
+          <w:szCs w:val="24"/>
+          <w:lang w:val="en-US"/>
+        </w:rPr>
+        <w:t xml:space="preserve"> Idea 16.</w:t>
+      </w:r>
+      <w:r>
+        <w:rPr>
+          <w:rFonts w:ascii="Times New Roman" w:hAnsi="Times New Roman" w:cs="Times New Roman"/>
+          <w:sz w:val="24"/>
+          <w:szCs w:val="24"/>
+          <w:lang w:val="en-US"/>
+        </w:rPr>
+        <w:t>3</w:t>
+      </w:r>
+    </w:p>
+    <w:p>
+      <w:pPr>
+        <w:spacing w:after="0" w:line="240" w:lineRule="auto"/>
+        <w:ind w:firstLine="567"/>
+        <w:jc w:val="both"/>
+        <w:rPr>
+          <w:rFonts w:ascii="Times New Roman" w:hAnsi="Times New Roman" w:cs="Times New Roman"/>
+          <w:sz w:val="24"/>
+          <w:szCs w:val="24"/>
+          <w:lang w:val="en-US"/>
+        </w:rPr>
+      </w:pPr>
+      <w:r>
+        <w:rPr>
+          <w:rFonts w:ascii="Times New Roman" w:eastAsia="Times New Roman" w:hAnsi="Times New Roman" w:cs="Times New Roman"/>
+          <w:color w:val="222222"/>
+          <w:sz w:val="24"/>
+          <w:szCs w:val="24"/>
+          <w:lang w:val="en-US"/>
+        </w:rPr>
+        <w:t>JDK 1.8</w:t>
+      </w:r>
+    </w:p>
+    <w:p>
+      <w:pPr>
+        <w:spacing w:after="0" w:line="240" w:lineRule="auto"/>
+        <w:ind w:firstLine="567"/>
+        <w:jc w:val="both"/>
+        <w:rPr>
+          <w:rFonts w:ascii="Times New Roman" w:hAnsi="Times New Roman" w:cs="Times New Roman"/>
+          <w:sz w:val="24"/>
+          <w:szCs w:val="24"/>
+          <w:lang w:val="en-US"/>
+        </w:rPr>
+      </w:pPr>
+      <w:proofErr w:type="spellStart"/>
+      <w:r>
+        <w:rPr>
+          <w:rFonts w:ascii="Times New Roman" w:hAnsi="Times New Roman" w:cs="Times New Roman"/>
+          <w:sz w:val="24"/>
+          <w:szCs w:val="24"/>
+          <w:lang w:val="en-US"/>
+        </w:rPr>
+        <w:t>WildFly</w:t>
+      </w:r>
+      <w:proofErr w:type="spellEnd"/>
+      <w:r>
+        <w:rPr>
+          <w:rFonts w:ascii="Times New Roman" w:hAnsi="Times New Roman" w:cs="Times New Roman"/>
+          <w:sz w:val="24"/>
+          <w:szCs w:val="24"/>
+          <w:lang w:val="en-US"/>
+        </w:rPr>
+        <w:t xml:space="preserve"> 10</w:t>
+      </w:r>
+      <w:r>
+        <w:rPr>
+          <w:rFonts w:ascii="Times New Roman" w:hAnsi="Times New Roman" w:cs="Times New Roman"/>
+          <w:sz w:val="24"/>
+          <w:szCs w:val="24"/>
+          <w:lang w:val="en-US"/>
+        </w:rPr>
+        <w:t>.1</w:t>
+      </w:r>
+    </w:p>
+    <w:p>
+      <w:pPr>
+        <w:spacing w:after="0" w:line="240" w:lineRule="auto"/>
+        <w:ind w:firstLine="567"/>
+        <w:jc w:val="both"/>
+        <w:rPr>
+          <w:rFonts w:ascii="Times New Roman" w:hAnsi="Times New Roman" w:cs="Times New Roman"/>
+          <w:sz w:val="24"/>
+          <w:szCs w:val="24"/>
+          <w:lang w:val="en-US"/>
+        </w:rPr>
+      </w:pPr>
+      <w:r>
+        <w:rPr>
+          <w:rFonts w:ascii="Times New Roman" w:hAnsi="Times New Roman" w:cs="Times New Roman"/>
+          <w:sz w:val="24"/>
+          <w:szCs w:val="24"/>
+          <w:lang w:val="en-US"/>
+        </w:rPr>
+        <w:t>JSP/JSTL</w:t>
+      </w:r>
+    </w:p>
+    <w:p>
+      <w:pPr>
+        <w:spacing w:after="0" w:line="240" w:lineRule="auto"/>
+        <w:ind w:firstLine="567"/>
+        <w:jc w:val="both"/>
+        <w:rPr>
+          <w:rFonts w:ascii="Times New Roman" w:eastAsia="Times New Roman" w:hAnsi="Times New Roman" w:cs="Times New Roman"/>
+          <w:color w:val="222222"/>
+          <w:sz w:val="24"/>
+          <w:szCs w:val="24"/>
+          <w:lang w:val="en-US"/>
+        </w:rPr>
+      </w:pPr>
+      <w:r>
+        <w:rPr>
+          <w:rFonts w:ascii="Times New Roman" w:eastAsia="Times New Roman" w:hAnsi="Times New Roman" w:cs="Times New Roman"/>
+          <w:color w:val="222222"/>
+          <w:sz w:val="24"/>
+          <w:szCs w:val="24"/>
+          <w:lang w:val="en-US"/>
+        </w:rPr>
+        <w:t>Oracle XE 11.2</w:t>
+      </w:r>
+    </w:p>
+    <w:p>
+      <w:pPr>
+        <w:spacing w:after="0" w:line="240" w:lineRule="auto"/>
+        <w:ind w:firstLine="567"/>
+        <w:jc w:val="both"/>
+        <w:rPr>
+          <w:rFonts w:ascii="Times New Roman" w:eastAsia="Times New Roman" w:hAnsi="Times New Roman" w:cs="Times New Roman"/>
+          <w:color w:val="222222"/>
+          <w:sz w:val="24"/>
+          <w:szCs w:val="24"/>
+          <w:lang w:val="en-US"/>
+        </w:rPr>
+      </w:pPr>
+      <w:r>
+        <w:rPr>
+          <w:rFonts w:ascii="Times New Roman" w:eastAsia="Times New Roman" w:hAnsi="Times New Roman" w:cs="Times New Roman"/>
+          <w:color w:val="222222"/>
+          <w:sz w:val="24"/>
+          <w:szCs w:val="24"/>
+          <w:lang w:val="en-US"/>
+        </w:rPr>
+        <w:t>Spring 4</w:t>
+      </w:r>
+    </w:p>
+    <w:p>
+      <w:pPr>
+        <w:spacing w:after="0" w:line="240" w:lineRule="auto"/>
+        <w:ind w:firstLine="567"/>
+        <w:jc w:val="both"/>
+        <w:rPr>
+          <w:rFonts w:ascii="Times New Roman" w:eastAsiaTheme="minorEastAsia" w:hAnsi="Times New Roman" w:cs="Times New Roman"/>
+          <w:sz w:val="24"/>
+          <w:szCs w:val="24"/>
+          <w:lang w:val="en-US"/>
+        </w:rPr>
+      </w:pPr>
+      <w:r>
+        <w:rPr>
+          <w:rFonts w:ascii="Times New Roman" w:hAnsi="Times New Roman" w:cs="Times New Roman"/>
+          <w:sz w:val="24"/>
+          <w:szCs w:val="24"/>
+          <w:lang w:val="en-US"/>
+        </w:rPr>
+        <w:t>Apache Maven 3.3.9</w:t>
+      </w:r>
+    </w:p>
+    <w:p>
+      <w:pPr>
+        <w:spacing w:after="0" w:line="240" w:lineRule="auto"/>
+        <w:ind w:firstLine="567"/>
+        <w:jc w:val="both"/>
+        <w:rPr>
+          <w:rFonts w:ascii="Times New Roman" w:hAnsi="Times New Roman" w:cs="Times New Roman"/>
+          <w:sz w:val="24"/>
+          <w:szCs w:val="24"/>
+          <w:lang w:val="en-US"/>
+        </w:rPr>
+      </w:pPr>
+      <w:r>
+        <w:rPr>
+          <w:rFonts w:ascii="Times New Roman" w:hAnsi="Times New Roman" w:cs="Times New Roman"/>
+          <w:sz w:val="24"/>
+          <w:szCs w:val="24"/>
+          <w:lang w:val="en-US"/>
+        </w:rPr>
+        <w:t>JPA 2.1 / Hibernate 5.1</w:t>
+      </w:r>
+    </w:p>
+    <w:p>
+      <w:pPr>
+        <w:spacing w:after="0" w:line="240" w:lineRule="auto"/>
+        <w:ind w:firstLine="567"/>
+        <w:jc w:val="both"/>
+        <w:rPr>
+          <w:rFonts w:ascii="Times New Roman" w:hAnsi="Times New Roman" w:cs="Times New Roman"/>
+          <w:sz w:val="24"/>
+          <w:szCs w:val="24"/>
+          <w:lang w:val="en-US"/>
+        </w:rPr>
+      </w:pPr>
+      <w:r>
+        <w:rPr>
+          <w:rFonts w:ascii="Times New Roman" w:hAnsi="Times New Roman" w:cs="Times New Roman"/>
+          <w:sz w:val="24"/>
+          <w:szCs w:val="24"/>
+          <w:lang w:val="en-US"/>
+        </w:rPr>
+        <w:t>JMS 2</w:t>
+      </w:r>
+    </w:p>
+    <w:p>
+      <w:pPr>
+        <w:spacing w:after="0" w:line="240" w:lineRule="auto"/>
+        <w:ind w:firstLine="567"/>
+        <w:jc w:val="both"/>
+        <w:rPr>
+          <w:rFonts w:ascii="Times New Roman" w:hAnsi="Times New Roman" w:cs="Times New Roman"/>
+          <w:sz w:val="24"/>
+          <w:szCs w:val="24"/>
+          <w:lang w:val="en-US"/>
+        </w:rPr>
+      </w:pPr>
+      <w:r>
+        <w:rPr>
+          <w:rFonts w:ascii="Times New Roman" w:hAnsi="Times New Roman" w:cs="Times New Roman"/>
+          <w:sz w:val="24"/>
+          <w:szCs w:val="24"/>
+          <w:lang w:val="en-US"/>
+        </w:rPr>
+        <w:t>Slf4j/</w:t>
+      </w:r>
+      <w:proofErr w:type="spellStart"/>
+      <w:r>
+        <w:rPr>
+          <w:rFonts w:ascii="Times New Roman" w:hAnsi="Times New Roman" w:cs="Times New Roman"/>
+          <w:sz w:val="24"/>
+          <w:szCs w:val="24"/>
+          <w:lang w:val="en-US"/>
+        </w:rPr>
+        <w:t>logback</w:t>
+      </w:r>
+      <w:proofErr w:type="spellEnd"/>
+    </w:p>
+    <w:p>
+      <w:pPr>
+        <w:spacing w:after="0" w:line="240" w:lineRule="auto"/>
+        <w:ind w:firstLine="567"/>
+        <w:jc w:val="both"/>
+        <w:rPr>
+          <w:rFonts w:ascii="Times New Roman" w:hAnsi="Times New Roman" w:cs="Times New Roman"/>
+          <w:sz w:val="24"/>
+          <w:szCs w:val="24"/>
+          <w:lang w:val="en-US"/>
+        </w:rPr>
+      </w:pPr>
+      <w:proofErr w:type="spellStart"/>
+      <w:r>
+        <w:rPr>
+          <w:rFonts w:ascii="Times New Roman" w:hAnsi="Times New Roman" w:cs="Times New Roman"/>
+          <w:sz w:val="24"/>
+          <w:szCs w:val="24"/>
+          <w:lang w:val="en-US"/>
+        </w:rPr>
+        <w:t>JUnit</w:t>
+      </w:r>
+      <w:proofErr w:type="spellEnd"/>
+    </w:p>
+    <w:p>
+      <w:pPr>
+        <w:spacing w:after="0" w:line="240" w:lineRule="auto"/>
+        <w:ind w:firstLine="567"/>
+        <w:jc w:val="both"/>
+        <w:rPr>
+          <w:rFonts w:ascii="Times New Roman" w:hAnsi="Times New Roman" w:cs="Times New Roman"/>
+          <w:sz w:val="24"/>
+          <w:szCs w:val="24"/>
+          <w:lang w:val="en-US"/>
+        </w:rPr>
+      </w:pPr>
+      <w:r>
+        <w:rPr>
+          <w:rFonts w:ascii="Times New Roman" w:hAnsi="Times New Roman" w:cs="Times New Roman"/>
+          <w:sz w:val="24"/>
+          <w:szCs w:val="24"/>
+          <w:lang w:val="en-US"/>
+        </w:rPr>
+        <w:t>HTML, CSS</w:t>
+      </w:r>
+    </w:p>
+    <w:p>
+      <w:pPr>
+        <w:spacing w:after="0" w:line="240" w:lineRule="auto"/>
+        <w:ind w:firstLine="567"/>
+        <w:jc w:val="both"/>
+        <w:rPr>
+          <w:rFonts w:ascii="Times New Roman" w:hAnsi="Times New Roman" w:cs="Times New Roman"/>
+          <w:sz w:val="24"/>
+          <w:szCs w:val="24"/>
+          <w:lang w:val="en-US"/>
+        </w:rPr>
+      </w:pPr>
+      <w:r>
+        <w:rPr>
+          <w:rFonts w:ascii="Times New Roman" w:hAnsi="Times New Roman" w:cs="Times New Roman"/>
+          <w:sz w:val="24"/>
+          <w:szCs w:val="24"/>
+          <w:lang w:val="en-US"/>
+        </w:rPr>
+        <w:t xml:space="preserve">JavaScript, </w:t>
+      </w:r>
+      <w:proofErr w:type="spellStart"/>
+      <w:r>
+        <w:rPr>
+          <w:rFonts w:ascii="Times New Roman" w:hAnsi="Times New Roman" w:cs="Times New Roman"/>
+          <w:sz w:val="24"/>
+          <w:szCs w:val="24"/>
+          <w:lang w:val="en-US"/>
+        </w:rPr>
+        <w:t>jQuery</w:t>
+      </w:r>
+      <w:proofErr w:type="spellEnd"/>
+    </w:p>
+    <w:p>
+      <w:pPr>
+        <w:spacing w:after="0" w:line="240" w:lineRule="auto"/>
+        <w:ind w:firstLine="567"/>
+        <w:jc w:val="both"/>
+        <w:rPr>
+          <w:rFonts w:ascii="Times New Roman" w:hAnsi="Times New Roman" w:cs="Times New Roman"/>
+          <w:sz w:val="24"/>
+          <w:szCs w:val="24"/>
+          <w:lang w:val="en-US"/>
+        </w:rPr>
+      </w:pPr>
+      <w:r>
+        <w:rPr>
+          <w:rFonts w:ascii="Times New Roman" w:hAnsi="Times New Roman" w:cs="Times New Roman"/>
+          <w:sz w:val="24"/>
+          <w:szCs w:val="24"/>
+          <w:lang w:val="en-US"/>
+        </w:rPr>
+        <w:t>EJB 3/JSF 2</w:t>
+      </w:r>
+    </w:p>
+    <w:p>
+      <w:pPr>
+        <w:pStyle w:val="1"/>
+        <w:rPr>
+          <w:rFonts w:ascii="Times New Roman" w:hAnsi="Times New Roman" w:cs="Times New Roman"/>
+          <w:b w:val="0"/>
+          <w:lang w:val="en-US"/>
+        </w:rPr>
+      </w:pPr>
+      <w:r>
+        <w:rPr>
+          <w:rFonts w:ascii="Times New Roman" w:hAnsi="Times New Roman" w:cs="Times New Roman"/>
+          <w:b w:val="0"/>
+          <w:lang w:val="en-US"/>
+        </w:rPr>
+        <w:lastRenderedPageBreak/>
         <w:br/>
+      </w:r>
+      <w:bookmarkStart w:id="4" w:name="_Toc483828353"/>
+      <w:r>
+        <w:rPr>
+          <w:rFonts w:ascii="Times New Roman" w:hAnsi="Times New Roman" w:cs="Times New Roman"/>
+          <w:b w:val="0"/>
+          <w:lang w:val="en-US"/>
+        </w:rPr>
         <w:t>SCHEME OF DATABASE</w:t>
       </w:r>
-    </w:p>
-    <w:p>
-      <w:pPr>
-        <w:rPr>
-          <w:lang w:val="en-US"/>
-        </w:rPr>
-      </w:pPr>
-      <w:bookmarkStart w:id="0" w:name="_GoBack"/>
-      <w:bookmarkEnd w:id="0"/>
-      <w:r>
-        <w:rPr>
+      <w:bookmarkEnd w:id="4"/>
+    </w:p>
+    <w:p>
+      <w:pPr>
+        <w:rPr>
+          <w:rFonts w:ascii="Times New Roman" w:hAnsi="Times New Roman" w:cs="Times New Roman"/>
+          <w:lang w:val="en-US"/>
+        </w:rPr>
+      </w:pPr>
+      <w:r>
+        <w:rPr>
+          <w:rFonts w:ascii="Times New Roman" w:hAnsi="Times New Roman" w:cs="Times New Roman"/>
           <w:lang w:val="en-US"/>
         </w:rPr>
         <w:pict>
@@ -102,7 +1216,7 @@
             <o:lock v:ext="edit" aspectratio="t"/>
           </v:shapetype>
           <v:shape id="_x0000_i1025" type="#_x0000_t75" style="width:467.3pt;height:487pt">
-            <v:imagedata r:id="rId5" o:title="er-diagramm-reversed"/>
+            <v:imagedata r:id="rId7" o:title="er-diagramm-reversed"/>
           </v:shape>
         </w:pict>
       </w:r>
@@ -111,30 +1225,725 @@
       <w:pPr>
         <w:pStyle w:val="1"/>
         <w:rPr>
-          <w:lang w:val="en-US"/>
-        </w:rPr>
-      </w:pPr>
-      <w:r>
-        <w:rPr>
+          <w:rFonts w:ascii="Times New Roman" w:hAnsi="Times New Roman" w:cs="Times New Roman"/>
+          <w:b w:val="0"/>
+          <w:lang w:val="en-US"/>
+        </w:rPr>
+      </w:pPr>
+      <w:bookmarkStart w:id="5" w:name="_Toc483828354"/>
+      <w:r>
+        <w:rPr>
+          <w:rFonts w:ascii="Times New Roman" w:hAnsi="Times New Roman" w:cs="Times New Roman"/>
+          <w:b w:val="0"/>
+          <w:lang w:val="en-US"/>
+        </w:rPr>
+        <w:t>MODULES OF THE APPLICATION</w:t>
+      </w:r>
+      <w:bookmarkEnd w:id="5"/>
+    </w:p>
+    <w:p>
+      <w:pPr>
+        <w:spacing w:after="0" w:line="240" w:lineRule="auto"/>
+        <w:ind w:firstLine="567"/>
+        <w:jc w:val="both"/>
+        <w:rPr>
+          <w:rFonts w:asciiTheme="majorBidi" w:hAnsiTheme="majorBidi" w:cstheme="majorBidi"/>
+          <w:sz w:val="24"/>
+          <w:szCs w:val="24"/>
+          <w:lang w:val="en-US"/>
+        </w:rPr>
+      </w:pPr>
+      <w:r>
+        <w:rPr>
+          <w:rFonts w:asciiTheme="majorBidi" w:hAnsiTheme="majorBidi" w:cstheme="majorBidi"/>
+          <w:sz w:val="24"/>
+          <w:szCs w:val="24"/>
+          <w:lang w:val="en-US"/>
+        </w:rPr>
+        <w:t>Application implements 3-tier architecture. View-t</w:t>
+      </w:r>
+      <w:r>
+        <w:rPr>
+          <w:rFonts w:asciiTheme="majorBidi" w:hAnsiTheme="majorBidi" w:cstheme="majorBidi"/>
+          <w:sz w:val="24"/>
+          <w:szCs w:val="24"/>
+          <w:lang w:val="en-US"/>
+        </w:rPr>
+        <w:t>ier represented by controllers</w:t>
+      </w:r>
+      <w:r>
+        <w:rPr>
+          <w:rFonts w:asciiTheme="majorBidi" w:hAnsiTheme="majorBidi" w:cstheme="majorBidi"/>
+          <w:sz w:val="24"/>
+          <w:szCs w:val="24"/>
+          <w:lang w:val="en-US"/>
+        </w:rPr>
+        <w:t xml:space="preserve">, scripts; </w:t>
+      </w:r>
+      <w:r>
+        <w:rPr>
+          <w:rFonts w:asciiTheme="majorBidi" w:hAnsiTheme="majorBidi" w:cstheme="majorBidi"/>
+          <w:sz w:val="24"/>
+          <w:szCs w:val="24"/>
+          <w:lang w:val="en-US"/>
+        </w:rPr>
+        <w:t>Business-Logic</w:t>
+      </w:r>
+      <w:r>
+        <w:rPr>
+          <w:rFonts w:asciiTheme="majorBidi" w:hAnsiTheme="majorBidi" w:cstheme="majorBidi"/>
+          <w:sz w:val="24"/>
+          <w:szCs w:val="24"/>
+          <w:lang w:val="en-US"/>
+        </w:rPr>
+        <w:t>-tier by services, transports; Data-tier by repositories, entities.</w:t>
+      </w:r>
+    </w:p>
+    <w:p>
+      <w:pPr>
+        <w:spacing w:after="0" w:line="240" w:lineRule="auto"/>
+        <w:ind w:firstLine="567"/>
+        <w:jc w:val="both"/>
+        <w:rPr>
+          <w:rFonts w:asciiTheme="majorBidi" w:hAnsiTheme="majorBidi" w:cstheme="majorBidi"/>
+          <w:sz w:val="24"/>
+          <w:szCs w:val="24"/>
+          <w:lang w:val="en-US"/>
+        </w:rPr>
+      </w:pPr>
+      <w:r>
+        <w:rPr>
+          <w:rFonts w:asciiTheme="majorBidi" w:hAnsiTheme="majorBidi" w:cstheme="majorBidi"/>
+          <w:sz w:val="24"/>
+          <w:szCs w:val="24"/>
+          <w:lang w:val="en-US"/>
+        </w:rPr>
+        <w:t>Project consists of the following modules:</w:t>
+      </w:r>
+    </w:p>
+    <w:p>
+      <w:pPr>
+        <w:pStyle w:val="a3"/>
+        <w:numPr>
+          <w:ilvl w:val="0"/>
+          <w:numId w:val="1"/>
+        </w:numPr>
+        <w:spacing w:after="0" w:line="240" w:lineRule="auto"/>
+        <w:jc w:val="both"/>
+        <w:rPr>
+          <w:rFonts w:asciiTheme="majorBidi" w:hAnsiTheme="majorBidi" w:cstheme="majorBidi"/>
+          <w:sz w:val="24"/>
+          <w:szCs w:val="24"/>
+          <w:lang w:val="en-US"/>
+        </w:rPr>
+      </w:pPr>
+      <w:proofErr w:type="spellStart"/>
+      <w:r>
+        <w:rPr>
+          <w:rFonts w:asciiTheme="majorBidi" w:hAnsiTheme="majorBidi" w:cstheme="majorBidi"/>
+          <w:sz w:val="24"/>
+          <w:szCs w:val="24"/>
+          <w:lang w:val="en-US"/>
+        </w:rPr>
+        <w:t>tshop</w:t>
+      </w:r>
+      <w:proofErr w:type="spellEnd"/>
+      <w:r>
+        <w:rPr>
+          <w:rFonts w:asciiTheme="majorBidi" w:hAnsiTheme="majorBidi" w:cstheme="majorBidi"/>
+          <w:sz w:val="24"/>
+          <w:szCs w:val="24"/>
+          <w:lang w:val="en-US"/>
+        </w:rPr>
+        <w:t>-back</w:t>
+      </w:r>
+    </w:p>
+    <w:p>
+      <w:pPr>
+        <w:pStyle w:val="a3"/>
+        <w:numPr>
+          <w:ilvl w:val="0"/>
+          <w:numId w:val="1"/>
+        </w:numPr>
+        <w:spacing w:after="0" w:line="240" w:lineRule="auto"/>
+        <w:jc w:val="both"/>
+        <w:rPr>
+          <w:rFonts w:asciiTheme="majorBidi" w:hAnsiTheme="majorBidi" w:cstheme="majorBidi"/>
+          <w:sz w:val="24"/>
+          <w:szCs w:val="24"/>
+          <w:lang w:val="en-US"/>
+        </w:rPr>
+      </w:pPr>
+      <w:proofErr w:type="spellStart"/>
+      <w:r>
+        <w:rPr>
+          <w:rFonts w:asciiTheme="majorBidi" w:hAnsiTheme="majorBidi" w:cstheme="majorBidi"/>
+          <w:sz w:val="24"/>
+          <w:szCs w:val="24"/>
+          <w:lang w:val="en-US"/>
+        </w:rPr>
+        <w:t>tshop</w:t>
+      </w:r>
+      <w:proofErr w:type="spellEnd"/>
+      <w:r>
+        <w:rPr>
+          <w:rFonts w:asciiTheme="majorBidi" w:hAnsiTheme="majorBidi" w:cstheme="majorBidi"/>
+          <w:sz w:val="24"/>
+          <w:szCs w:val="24"/>
+          <w:lang w:val="en-US"/>
+        </w:rPr>
+        <w:t>-front</w:t>
+      </w:r>
+    </w:p>
+    <w:p>
+      <w:pPr>
+        <w:spacing w:after="0" w:line="240" w:lineRule="auto"/>
+        <w:jc w:val="both"/>
+        <w:rPr>
+          <w:rFonts w:asciiTheme="majorBidi" w:hAnsiTheme="majorBidi" w:cstheme="majorBidi"/>
+          <w:sz w:val="24"/>
+          <w:szCs w:val="24"/>
+          <w:lang w:val="en-US"/>
+        </w:rPr>
+      </w:pPr>
+    </w:p>
+    <w:p>
+      <w:pPr>
+        <w:spacing w:after="0" w:line="240" w:lineRule="auto"/>
+        <w:jc w:val="both"/>
+        <w:rPr>
+          <w:rFonts w:asciiTheme="majorBidi" w:hAnsiTheme="majorBidi" w:cstheme="majorBidi"/>
+          <w:sz w:val="24"/>
+          <w:szCs w:val="24"/>
+          <w:lang w:val="en-US"/>
+        </w:rPr>
+      </w:pPr>
+    </w:p>
+    <w:p>
+      <w:pPr>
+        <w:spacing w:after="0" w:line="240" w:lineRule="auto"/>
+        <w:jc w:val="both"/>
+        <w:rPr>
+          <w:rFonts w:asciiTheme="majorBidi" w:hAnsiTheme="majorBidi" w:cstheme="majorBidi"/>
+          <w:sz w:val="24"/>
+          <w:szCs w:val="24"/>
+          <w:lang w:val="en-US"/>
+        </w:rPr>
+      </w:pPr>
+      <w:r>
+        <w:rPr>
+          <w:rFonts w:asciiTheme="majorBidi" w:hAnsiTheme="majorBidi" w:cstheme="majorBidi"/>
+          <w:sz w:val="24"/>
+          <w:szCs w:val="24"/>
+          <w:lang w:val="en-US"/>
+        </w:rPr>
+        <w:t>BUSINESS LOGIC</w:t>
+      </w:r>
+    </w:p>
+    <w:p>
+      <w:pPr>
+        <w:spacing w:after="0" w:line="240" w:lineRule="auto"/>
+        <w:jc w:val="both"/>
+        <w:rPr>
+          <w:rFonts w:asciiTheme="majorBidi" w:hAnsiTheme="majorBidi" w:cstheme="majorBidi"/>
+          <w:sz w:val="24"/>
+          <w:szCs w:val="24"/>
+          <w:lang w:val="en-US"/>
+        </w:rPr>
+      </w:pPr>
+      <w:r>
+        <w:rPr>
+          <w:rFonts w:asciiTheme="majorBidi" w:hAnsiTheme="majorBidi" w:cstheme="majorBidi"/>
+          <w:sz w:val="24"/>
+          <w:szCs w:val="24"/>
+          <w:lang w:val="en-US"/>
+        </w:rPr>
+        <w:t>Services:</w:t>
+      </w:r>
+    </w:p>
+    <w:p>
+      <w:pPr>
+        <w:pStyle w:val="a3"/>
+        <w:numPr>
+          <w:ilvl w:val="0"/>
+          <w:numId w:val="2"/>
+        </w:numPr>
+        <w:spacing w:after="0" w:line="240" w:lineRule="auto"/>
+        <w:jc w:val="both"/>
+        <w:rPr>
+          <w:rFonts w:asciiTheme="majorBidi" w:hAnsiTheme="majorBidi" w:cstheme="majorBidi"/>
+          <w:sz w:val="24"/>
+          <w:szCs w:val="24"/>
+          <w:lang w:val="en-US"/>
+        </w:rPr>
+      </w:pPr>
+      <w:proofErr w:type="spellStart"/>
+      <w:r>
+        <w:rPr>
+          <w:rFonts w:asciiTheme="majorBidi" w:hAnsiTheme="majorBidi" w:cstheme="majorBidi"/>
+          <w:sz w:val="24"/>
+          <w:szCs w:val="24"/>
+          <w:lang w:val="en-US"/>
+        </w:rPr>
+        <w:t>AccountService</w:t>
+      </w:r>
+      <w:proofErr w:type="spellEnd"/>
+    </w:p>
+    <w:p>
+      <w:pPr>
+        <w:pStyle w:val="a3"/>
+        <w:spacing w:after="0" w:line="240" w:lineRule="auto"/>
+        <w:jc w:val="both"/>
+        <w:rPr>
+          <w:rFonts w:asciiTheme="majorBidi" w:hAnsiTheme="majorBidi" w:cstheme="majorBidi"/>
+          <w:sz w:val="24"/>
+          <w:szCs w:val="24"/>
+          <w:lang w:val="en-US"/>
+        </w:rPr>
+      </w:pPr>
+      <w:r>
+        <w:rPr>
+          <w:rFonts w:asciiTheme="majorBidi" w:hAnsiTheme="majorBidi" w:cstheme="majorBidi"/>
+          <w:sz w:val="24"/>
+          <w:szCs w:val="24"/>
           <w:lang w:val="en-US"/>
         </w:rPr>
         <w:lastRenderedPageBreak/>
-        <w:t>MODULES OF THE APPLICATION</w:t>
-      </w:r>
-      <w:r>
-        <w:rPr>
+        <w:pict>
+          <v:shape id="_x0000_i1026" type="#_x0000_t75" style="width:252.7pt;height:88.3pt">
+            <v:imagedata r:id="rId8" o:title="accountService"/>
+          </v:shape>
+        </w:pict>
+      </w:r>
+    </w:p>
+    <w:p>
+      <w:pPr>
+        <w:pStyle w:val="a3"/>
+        <w:spacing w:after="0" w:line="240" w:lineRule="auto"/>
+        <w:jc w:val="both"/>
+        <w:rPr>
+          <w:rFonts w:asciiTheme="majorBidi" w:hAnsiTheme="majorBidi" w:cstheme="majorBidi"/>
+          <w:sz w:val="24"/>
+          <w:szCs w:val="24"/>
+          <w:lang w:val="en-US"/>
+        </w:rPr>
+      </w:pPr>
+    </w:p>
+    <w:p>
+      <w:pPr>
+        <w:pStyle w:val="a3"/>
+        <w:numPr>
+          <w:ilvl w:val="0"/>
+          <w:numId w:val="2"/>
+        </w:numPr>
+        <w:spacing w:after="0" w:line="240" w:lineRule="auto"/>
+        <w:jc w:val="both"/>
+        <w:rPr>
+          <w:rFonts w:asciiTheme="majorBidi" w:hAnsiTheme="majorBidi" w:cstheme="majorBidi"/>
+          <w:sz w:val="24"/>
+          <w:szCs w:val="24"/>
+          <w:lang w:val="en-US"/>
+        </w:rPr>
+      </w:pPr>
+      <w:proofErr w:type="spellStart"/>
+      <w:r>
+        <w:rPr>
+          <w:rFonts w:asciiTheme="majorBidi" w:hAnsiTheme="majorBidi" w:cstheme="majorBidi"/>
+          <w:sz w:val="24"/>
+          <w:szCs w:val="24"/>
+          <w:lang w:val="en-US"/>
+        </w:rPr>
+        <w:t>CategoryService</w:t>
+      </w:r>
+      <w:proofErr w:type="spellEnd"/>
+    </w:p>
+    <w:p>
+      <w:pPr>
+        <w:pStyle w:val="a3"/>
+        <w:spacing w:after="0" w:line="240" w:lineRule="auto"/>
+        <w:jc w:val="both"/>
+        <w:rPr>
+          <w:rFonts w:asciiTheme="majorBidi" w:hAnsiTheme="majorBidi" w:cstheme="majorBidi"/>
+          <w:sz w:val="24"/>
+          <w:szCs w:val="24"/>
+          <w:lang w:val="en-US"/>
+        </w:rPr>
+      </w:pPr>
+    </w:p>
+    <w:p>
+      <w:pPr>
+        <w:pStyle w:val="a3"/>
+        <w:spacing w:after="0" w:line="240" w:lineRule="auto"/>
+        <w:jc w:val="both"/>
+        <w:rPr>
+          <w:rFonts w:asciiTheme="majorBidi" w:hAnsiTheme="majorBidi" w:cstheme="majorBidi"/>
+          <w:sz w:val="24"/>
+          <w:szCs w:val="24"/>
+          <w:lang w:val="en-US"/>
+        </w:rPr>
+      </w:pPr>
+      <w:r>
+        <w:rPr>
+          <w:rFonts w:asciiTheme="majorBidi" w:hAnsiTheme="majorBidi" w:cstheme="majorBidi"/>
+          <w:sz w:val="24"/>
+          <w:szCs w:val="24"/>
+          <w:lang w:val="en-US"/>
+        </w:rPr>
+        <w:pict>
+          <v:shape id="_x0000_i1027" type="#_x0000_t75" style="width:277.8pt;height:110.05pt">
+            <v:imagedata r:id="rId9" o:title="categoryService"/>
+          </v:shape>
+        </w:pict>
+      </w:r>
+    </w:p>
+    <w:p>
+      <w:pPr>
+        <w:pStyle w:val="a3"/>
+        <w:spacing w:after="0" w:line="240" w:lineRule="auto"/>
+        <w:jc w:val="both"/>
+        <w:rPr>
+          <w:rFonts w:asciiTheme="majorBidi" w:hAnsiTheme="majorBidi" w:cstheme="majorBidi"/>
+          <w:sz w:val="24"/>
+          <w:szCs w:val="24"/>
+          <w:lang w:val="en-US"/>
+        </w:rPr>
+      </w:pPr>
+    </w:p>
+    <w:p>
+      <w:pPr>
+        <w:pStyle w:val="a3"/>
+        <w:numPr>
+          <w:ilvl w:val="0"/>
+          <w:numId w:val="2"/>
+        </w:numPr>
+        <w:spacing w:after="0" w:line="240" w:lineRule="auto"/>
+        <w:jc w:val="both"/>
+        <w:rPr>
+          <w:rFonts w:asciiTheme="majorBidi" w:hAnsiTheme="majorBidi" w:cstheme="majorBidi"/>
+          <w:sz w:val="24"/>
+          <w:szCs w:val="24"/>
+          <w:lang w:val="en-US"/>
+        </w:rPr>
+      </w:pPr>
+      <w:proofErr w:type="spellStart"/>
+      <w:r>
+        <w:rPr>
+          <w:rFonts w:asciiTheme="majorBidi" w:hAnsiTheme="majorBidi" w:cstheme="majorBidi"/>
+          <w:sz w:val="24"/>
+          <w:szCs w:val="24"/>
+          <w:lang w:val="en-US"/>
+        </w:rPr>
+        <w:t>ClientService</w:t>
+      </w:r>
+      <w:proofErr w:type="spellEnd"/>
+    </w:p>
+    <w:p>
+      <w:pPr>
+        <w:pStyle w:val="a3"/>
+        <w:spacing w:after="0" w:line="240" w:lineRule="auto"/>
+        <w:jc w:val="both"/>
+        <w:rPr>
+          <w:rFonts w:asciiTheme="majorBidi" w:hAnsiTheme="majorBidi" w:cstheme="majorBidi"/>
+          <w:sz w:val="24"/>
+          <w:szCs w:val="24"/>
+          <w:lang w:val="en-US"/>
+        </w:rPr>
+      </w:pPr>
+    </w:p>
+    <w:p>
+      <w:pPr>
+        <w:pStyle w:val="a3"/>
+        <w:spacing w:after="0" w:line="240" w:lineRule="auto"/>
+        <w:jc w:val="both"/>
+        <w:rPr>
+          <w:rFonts w:asciiTheme="majorBidi" w:hAnsiTheme="majorBidi" w:cstheme="majorBidi"/>
+          <w:sz w:val="24"/>
+          <w:szCs w:val="24"/>
+          <w:lang w:val="en-US"/>
+        </w:rPr>
+      </w:pPr>
+      <w:r>
+        <w:rPr>
+          <w:rFonts w:asciiTheme="majorBidi" w:hAnsiTheme="majorBidi" w:cstheme="majorBidi"/>
+          <w:sz w:val="24"/>
+          <w:szCs w:val="24"/>
+          <w:lang w:val="en-US"/>
+        </w:rPr>
+        <w:pict>
+          <v:shape id="_x0000_i1028" type="#_x0000_t75" style="width:245.9pt;height:122.95pt">
+            <v:imagedata r:id="rId10" o:title="clientService"/>
+          </v:shape>
+        </w:pict>
+      </w:r>
+    </w:p>
+    <w:p>
+      <w:pPr>
+        <w:pStyle w:val="a3"/>
+        <w:spacing w:after="0" w:line="240" w:lineRule="auto"/>
+        <w:jc w:val="both"/>
+        <w:rPr>
+          <w:rFonts w:asciiTheme="majorBidi" w:hAnsiTheme="majorBidi" w:cstheme="majorBidi"/>
+          <w:sz w:val="24"/>
+          <w:szCs w:val="24"/>
+          <w:lang w:val="en-US"/>
+        </w:rPr>
+      </w:pPr>
+    </w:p>
+    <w:p>
+      <w:pPr>
+        <w:pStyle w:val="a3"/>
+        <w:numPr>
+          <w:ilvl w:val="0"/>
+          <w:numId w:val="2"/>
+        </w:numPr>
+        <w:spacing w:after="0" w:line="240" w:lineRule="auto"/>
+        <w:jc w:val="both"/>
+        <w:rPr>
+          <w:rFonts w:asciiTheme="majorBidi" w:hAnsiTheme="majorBidi" w:cstheme="majorBidi"/>
+          <w:sz w:val="24"/>
+          <w:szCs w:val="24"/>
+          <w:lang w:val="en-US"/>
+        </w:rPr>
+      </w:pPr>
+      <w:proofErr w:type="spellStart"/>
+      <w:r>
+        <w:rPr>
+          <w:rFonts w:asciiTheme="majorBidi" w:hAnsiTheme="majorBidi" w:cstheme="majorBidi"/>
+          <w:sz w:val="24"/>
+          <w:szCs w:val="24"/>
+          <w:lang w:val="en-US"/>
+        </w:rPr>
+        <w:t>GoodsService</w:t>
+      </w:r>
+      <w:proofErr w:type="spellEnd"/>
+    </w:p>
+    <w:p>
+      <w:pPr>
+        <w:pStyle w:val="a3"/>
+        <w:spacing w:after="0" w:line="240" w:lineRule="auto"/>
+        <w:jc w:val="both"/>
+        <w:rPr>
+          <w:rFonts w:asciiTheme="majorBidi" w:hAnsiTheme="majorBidi" w:cstheme="majorBidi"/>
+          <w:sz w:val="24"/>
+          <w:szCs w:val="24"/>
+          <w:lang w:val="en-US"/>
+        </w:rPr>
+      </w:pPr>
+    </w:p>
+    <w:p>
+      <w:pPr>
+        <w:pStyle w:val="a3"/>
+        <w:spacing w:after="0" w:line="240" w:lineRule="auto"/>
+        <w:jc w:val="both"/>
+        <w:rPr>
+          <w:rFonts w:asciiTheme="majorBidi" w:hAnsiTheme="majorBidi" w:cstheme="majorBidi"/>
+          <w:sz w:val="24"/>
+          <w:szCs w:val="24"/>
+          <w:lang w:val="en-US"/>
+        </w:rPr>
+      </w:pPr>
+      <w:r>
+        <w:rPr>
+          <w:rFonts w:asciiTheme="majorBidi" w:hAnsiTheme="majorBidi" w:cstheme="majorBidi"/>
+          <w:sz w:val="24"/>
+          <w:szCs w:val="24"/>
+          <w:lang w:val="en-US"/>
+        </w:rPr>
+        <w:pict>
+          <v:shape id="_x0000_i1029" type="#_x0000_t75" style="width:419.1pt;height:105.95pt">
+            <v:imagedata r:id="rId11" o:title="goodsService"/>
+          </v:shape>
+        </w:pict>
+      </w:r>
+    </w:p>
+    <w:p>
+      <w:pPr>
+        <w:pStyle w:val="a3"/>
+        <w:spacing w:after="0" w:line="240" w:lineRule="auto"/>
+        <w:jc w:val="both"/>
+        <w:rPr>
+          <w:rFonts w:asciiTheme="majorBidi" w:hAnsiTheme="majorBidi" w:cstheme="majorBidi"/>
+          <w:sz w:val="24"/>
+          <w:szCs w:val="24"/>
+          <w:lang w:val="en-US"/>
+        </w:rPr>
+      </w:pPr>
+    </w:p>
+    <w:p>
+      <w:pPr>
+        <w:pStyle w:val="a3"/>
+        <w:numPr>
+          <w:ilvl w:val="0"/>
+          <w:numId w:val="2"/>
+        </w:numPr>
+        <w:spacing w:after="0" w:line="240" w:lineRule="auto"/>
+        <w:jc w:val="both"/>
+        <w:rPr>
+          <w:rFonts w:asciiTheme="majorBidi" w:hAnsiTheme="majorBidi" w:cstheme="majorBidi"/>
+          <w:sz w:val="24"/>
+          <w:szCs w:val="24"/>
+          <w:lang w:val="en-US"/>
+        </w:rPr>
+      </w:pPr>
+      <w:proofErr w:type="spellStart"/>
+      <w:r>
+        <w:rPr>
+          <w:rFonts w:asciiTheme="majorBidi" w:hAnsiTheme="majorBidi" w:cstheme="majorBidi"/>
+          <w:sz w:val="24"/>
+          <w:szCs w:val="24"/>
+          <w:lang w:val="en-US"/>
+        </w:rPr>
+        <w:t>OrderService</w:t>
+      </w:r>
+      <w:proofErr w:type="spellEnd"/>
+    </w:p>
+    <w:p>
+      <w:pPr>
+        <w:pStyle w:val="a3"/>
+        <w:spacing w:after="0" w:line="240" w:lineRule="auto"/>
+        <w:jc w:val="both"/>
+        <w:rPr>
+          <w:rFonts w:asciiTheme="majorBidi" w:hAnsiTheme="majorBidi" w:cstheme="majorBidi"/>
+          <w:sz w:val="24"/>
+          <w:szCs w:val="24"/>
+          <w:lang w:val="en-US"/>
+        </w:rPr>
+      </w:pPr>
+    </w:p>
+    <w:p>
+      <w:pPr>
+        <w:pStyle w:val="a3"/>
+        <w:spacing w:after="0" w:line="240" w:lineRule="auto"/>
+        <w:jc w:val="both"/>
+        <w:rPr>
+          <w:rFonts w:asciiTheme="majorBidi" w:hAnsiTheme="majorBidi" w:cstheme="majorBidi"/>
+          <w:sz w:val="24"/>
+          <w:szCs w:val="24"/>
+          <w:lang w:val="en-US"/>
+        </w:rPr>
+      </w:pPr>
+      <w:r>
+        <w:rPr>
+          <w:rFonts w:asciiTheme="majorBidi" w:hAnsiTheme="majorBidi" w:cstheme="majorBidi"/>
+          <w:sz w:val="24"/>
+          <w:szCs w:val="24"/>
+          <w:lang w:val="en-US"/>
+        </w:rPr>
+        <w:lastRenderedPageBreak/>
+        <w:pict>
+          <v:shape id="_x0000_i1030" type="#_x0000_t75" style="width:254.05pt;height:139.25pt">
+            <v:imagedata r:id="rId12" o:title="orderservice"/>
+          </v:shape>
+        </w:pict>
+      </w:r>
+    </w:p>
+    <w:p>
+      <w:pPr>
+        <w:pStyle w:val="a3"/>
+        <w:spacing w:after="0" w:line="240" w:lineRule="auto"/>
+        <w:jc w:val="both"/>
+        <w:rPr>
+          <w:rFonts w:asciiTheme="majorBidi" w:hAnsiTheme="majorBidi" w:cstheme="majorBidi"/>
+          <w:sz w:val="24"/>
+          <w:szCs w:val="24"/>
+          <w:lang w:val="en-US"/>
+        </w:rPr>
+      </w:pPr>
+      <w:bookmarkStart w:id="6" w:name="_GoBack"/>
+      <w:bookmarkEnd w:id="6"/>
+    </w:p>
+    <w:p>
+      <w:pPr>
+        <w:spacing w:after="0" w:line="240" w:lineRule="auto"/>
+        <w:jc w:val="both"/>
+        <w:rPr>
+          <w:rFonts w:asciiTheme="majorBidi" w:hAnsiTheme="majorBidi" w:cstheme="majorBidi"/>
+          <w:sz w:val="24"/>
+          <w:szCs w:val="24"/>
+          <w:lang w:val="en-US"/>
+        </w:rPr>
+      </w:pPr>
+    </w:p>
+    <w:p>
+      <w:pPr>
+        <w:spacing w:after="0" w:line="240" w:lineRule="auto"/>
+        <w:jc w:val="both"/>
+        <w:rPr>
+          <w:rFonts w:asciiTheme="majorBidi" w:hAnsiTheme="majorBidi" w:cstheme="majorBidi"/>
+          <w:sz w:val="24"/>
+          <w:szCs w:val="24"/>
+          <w:lang w:val="en-US"/>
+        </w:rPr>
+      </w:pPr>
+    </w:p>
+    <w:p>
+      <w:pPr>
+        <w:pStyle w:val="a3"/>
+        <w:spacing w:after="0" w:line="240" w:lineRule="auto"/>
+        <w:jc w:val="both"/>
+        <w:rPr>
+          <w:rFonts w:asciiTheme="majorBidi" w:hAnsiTheme="majorBidi" w:cstheme="majorBidi"/>
+          <w:sz w:val="24"/>
+          <w:szCs w:val="24"/>
+          <w:lang w:val="en-US"/>
+        </w:rPr>
+      </w:pPr>
+    </w:p>
+    <w:p>
+      <w:pPr>
+        <w:pStyle w:val="1"/>
+        <w:rPr>
+          <w:rFonts w:ascii="Times New Roman" w:hAnsi="Times New Roman" w:cs="Times New Roman"/>
+          <w:b w:val="0"/>
+          <w:lang w:val="en-US"/>
+        </w:rPr>
+      </w:pPr>
+      <w:r>
+        <w:rPr>
+          <w:rFonts w:ascii="Times New Roman" w:hAnsi="Times New Roman" w:cs="Times New Roman"/>
+          <w:b w:val="0"/>
           <w:lang w:val="en-US"/>
         </w:rPr>
         <w:br/>
+      </w:r>
+      <w:bookmarkStart w:id="7" w:name="_Toc483828355"/>
+      <w:r>
+        <w:rPr>
+          <w:rFonts w:ascii="Times New Roman" w:hAnsi="Times New Roman" w:cs="Times New Roman"/>
+          <w:b w:val="0"/>
+          <w:lang w:val="en-US"/>
+        </w:rPr>
         <w:t>FUNCTIONALITY</w:t>
       </w:r>
-      <w:r>
-        <w:rPr>
+      <w:bookmarkEnd w:id="7"/>
+    </w:p>
+    <w:p>
+      <w:pPr>
+        <w:pStyle w:val="1"/>
+        <w:rPr>
+          <w:rFonts w:ascii="Times New Roman" w:hAnsi="Times New Roman" w:cs="Times New Roman"/>
+          <w:b w:val="0"/>
+          <w:lang w:val="en-US"/>
+        </w:rPr>
+      </w:pPr>
+      <w:r>
+        <w:rPr>
+          <w:rFonts w:ascii="Times New Roman" w:hAnsi="Times New Roman" w:cs="Times New Roman"/>
+          <w:b w:val="0"/>
           <w:lang w:val="en-US"/>
         </w:rPr>
         <w:br/>
+      </w:r>
+      <w:bookmarkStart w:id="8" w:name="_Toc483828356"/>
+      <w:r>
+        <w:rPr>
+          <w:rFonts w:ascii="Times New Roman" w:hAnsi="Times New Roman" w:cs="Times New Roman"/>
+          <w:b w:val="0"/>
+          <w:lang w:val="en-US"/>
+        </w:rPr>
         <w:t>IMPROVEMENTS IN THE NEXT RELEASES</w:t>
       </w:r>
+      <w:bookmarkEnd w:id="8"/>
     </w:p>
     <w:sectPr>
       <w:pgSz w:w="11906" w:h="16838"/>
@@ -144,6 +1953,218 @@
     </w:sectPr>
   </w:body>
 </w:document>
+</file>
+
+<file path=word/numbering.xml><?xml version="1.0" encoding="utf-8"?>
+<w:numbering xmlns:wpc="http://schemas.microsoft.com/office/word/2010/wordprocessingCanvas" xmlns:mc="http://schemas.openxmlformats.org/markup-compatibility/2006" xmlns:o="urn:schemas-microsoft-com:office:office" xmlns:r="http://schemas.openxmlformats.org/officeDocument/2006/relationships" xmlns:m="http://schemas.openxmlformats.org/officeDocument/2006/math" xmlns:v="urn:schemas-microsoft-com:vml" xmlns:wp14="http://schemas.microsoft.com/office/word/2010/wordprocessingDrawing" xmlns:wp="http://schemas.openxmlformats.org/drawingml/2006/wordprocessingDrawing" xmlns:w10="urn:schemas-microsoft-com:office:word" xmlns:w="http://schemas.openxmlformats.org/wordprocessingml/2006/main" xmlns:w14="http://schemas.microsoft.com/office/word/2010/wordml" xmlns:wpg="http://schemas.microsoft.com/office/word/2010/wordprocessingGroup" xmlns:wpi="http://schemas.microsoft.com/office/word/2010/wordprocessingInk" xmlns:wne="http://schemas.microsoft.com/office/word/2006/wordml" xmlns:wps="http://schemas.microsoft.com/office/word/2010/wordprocessingShape" mc:Ignorable="w14 wp14">
+  <w:abstractNum w:abstractNumId="0">
+    <w:nsid w:val="2C9D4A22"/>
+    <w:multiLevelType w:val="hybridMultilevel"/>
+    <w:tmpl w:val="4C5E0738"/>
+    <w:lvl w:ilvl="0" w:tplc="9CA01628">
+      <w:numFmt w:val="bullet"/>
+      <w:lvlText w:val="-"/>
+      <w:lvlJc w:val="left"/>
+      <w:pPr>
+        <w:ind w:left="927" w:hanging="360"/>
+      </w:pPr>
+      <w:rPr>
+        <w:rFonts w:ascii="Times New Roman" w:eastAsiaTheme="minorEastAsia" w:hAnsi="Times New Roman" w:cs="Times New Roman" w:hint="default"/>
+      </w:rPr>
+    </w:lvl>
+    <w:lvl w:ilvl="1" w:tplc="04190003" w:tentative="1">
+      <w:start w:val="1"/>
+      <w:numFmt w:val="bullet"/>
+      <w:lvlText w:val="o"/>
+      <w:lvlJc w:val="left"/>
+      <w:pPr>
+        <w:ind w:left="1647" w:hanging="360"/>
+      </w:pPr>
+      <w:rPr>
+        <w:rFonts w:ascii="Courier New" w:hAnsi="Courier New" w:cs="Courier New" w:hint="default"/>
+      </w:rPr>
+    </w:lvl>
+    <w:lvl w:ilvl="2" w:tplc="04190005" w:tentative="1">
+      <w:start w:val="1"/>
+      <w:numFmt w:val="bullet"/>
+      <w:lvlText w:val=""/>
+      <w:lvlJc w:val="left"/>
+      <w:pPr>
+        <w:ind w:left="2367" w:hanging="360"/>
+      </w:pPr>
+      <w:rPr>
+        <w:rFonts w:ascii="Wingdings" w:hAnsi="Wingdings" w:hint="default"/>
+      </w:rPr>
+    </w:lvl>
+    <w:lvl w:ilvl="3" w:tplc="04190001" w:tentative="1">
+      <w:start w:val="1"/>
+      <w:numFmt w:val="bullet"/>
+      <w:lvlText w:val=""/>
+      <w:lvlJc w:val="left"/>
+      <w:pPr>
+        <w:ind w:left="3087" w:hanging="360"/>
+      </w:pPr>
+      <w:rPr>
+        <w:rFonts w:ascii="Symbol" w:hAnsi="Symbol" w:hint="default"/>
+      </w:rPr>
+    </w:lvl>
+    <w:lvl w:ilvl="4" w:tplc="04190003" w:tentative="1">
+      <w:start w:val="1"/>
+      <w:numFmt w:val="bullet"/>
+      <w:lvlText w:val="o"/>
+      <w:lvlJc w:val="left"/>
+      <w:pPr>
+        <w:ind w:left="3807" w:hanging="360"/>
+      </w:pPr>
+      <w:rPr>
+        <w:rFonts w:ascii="Courier New" w:hAnsi="Courier New" w:cs="Courier New" w:hint="default"/>
+      </w:rPr>
+    </w:lvl>
+    <w:lvl w:ilvl="5" w:tplc="04190005" w:tentative="1">
+      <w:start w:val="1"/>
+      <w:numFmt w:val="bullet"/>
+      <w:lvlText w:val=""/>
+      <w:lvlJc w:val="left"/>
+      <w:pPr>
+        <w:ind w:left="4527" w:hanging="360"/>
+      </w:pPr>
+      <w:rPr>
+        <w:rFonts w:ascii="Wingdings" w:hAnsi="Wingdings" w:hint="default"/>
+      </w:rPr>
+    </w:lvl>
+    <w:lvl w:ilvl="6" w:tplc="04190001" w:tentative="1">
+      <w:start w:val="1"/>
+      <w:numFmt w:val="bullet"/>
+      <w:lvlText w:val=""/>
+      <w:lvlJc w:val="left"/>
+      <w:pPr>
+        <w:ind w:left="5247" w:hanging="360"/>
+      </w:pPr>
+      <w:rPr>
+        <w:rFonts w:ascii="Symbol" w:hAnsi="Symbol" w:hint="default"/>
+      </w:rPr>
+    </w:lvl>
+    <w:lvl w:ilvl="7" w:tplc="04190003" w:tentative="1">
+      <w:start w:val="1"/>
+      <w:numFmt w:val="bullet"/>
+      <w:lvlText w:val="o"/>
+      <w:lvlJc w:val="left"/>
+      <w:pPr>
+        <w:ind w:left="5967" w:hanging="360"/>
+      </w:pPr>
+      <w:rPr>
+        <w:rFonts w:ascii="Courier New" w:hAnsi="Courier New" w:cs="Courier New" w:hint="default"/>
+      </w:rPr>
+    </w:lvl>
+    <w:lvl w:ilvl="8" w:tplc="04190005" w:tentative="1">
+      <w:start w:val="1"/>
+      <w:numFmt w:val="bullet"/>
+      <w:lvlText w:val=""/>
+      <w:lvlJc w:val="left"/>
+      <w:pPr>
+        <w:ind w:left="6687" w:hanging="360"/>
+      </w:pPr>
+      <w:rPr>
+        <w:rFonts w:ascii="Wingdings" w:hAnsi="Wingdings" w:hint="default"/>
+      </w:rPr>
+    </w:lvl>
+  </w:abstractNum>
+  <w:abstractNum w:abstractNumId="1">
+    <w:nsid w:val="53F77EDF"/>
+    <w:multiLevelType w:val="hybridMultilevel"/>
+    <w:tmpl w:val="BDA847E0"/>
+    <w:lvl w:ilvl="0" w:tplc="0419000F">
+      <w:start w:val="1"/>
+      <w:numFmt w:val="decimal"/>
+      <w:lvlText w:val="%1."/>
+      <w:lvlJc w:val="left"/>
+      <w:pPr>
+        <w:ind w:left="720" w:hanging="360"/>
+      </w:pPr>
+      <w:rPr>
+        <w:rFonts w:hint="default"/>
+      </w:rPr>
+    </w:lvl>
+    <w:lvl w:ilvl="1" w:tplc="04190019" w:tentative="1">
+      <w:start w:val="1"/>
+      <w:numFmt w:val="lowerLetter"/>
+      <w:lvlText w:val="%2."/>
+      <w:lvlJc w:val="left"/>
+      <w:pPr>
+        <w:ind w:left="1440" w:hanging="360"/>
+      </w:pPr>
+    </w:lvl>
+    <w:lvl w:ilvl="2" w:tplc="0419001B" w:tentative="1">
+      <w:start w:val="1"/>
+      <w:numFmt w:val="lowerRoman"/>
+      <w:lvlText w:val="%3."/>
+      <w:lvlJc w:val="right"/>
+      <w:pPr>
+        <w:ind w:left="2160" w:hanging="180"/>
+      </w:pPr>
+    </w:lvl>
+    <w:lvl w:ilvl="3" w:tplc="0419000F" w:tentative="1">
+      <w:start w:val="1"/>
+      <w:numFmt w:val="decimal"/>
+      <w:lvlText w:val="%4."/>
+      <w:lvlJc w:val="left"/>
+      <w:pPr>
+        <w:ind w:left="2880" w:hanging="360"/>
+      </w:pPr>
+    </w:lvl>
+    <w:lvl w:ilvl="4" w:tplc="04190019" w:tentative="1">
+      <w:start w:val="1"/>
+      <w:numFmt w:val="lowerLetter"/>
+      <w:lvlText w:val="%5."/>
+      <w:lvlJc w:val="left"/>
+      <w:pPr>
+        <w:ind w:left="3600" w:hanging="360"/>
+      </w:pPr>
+    </w:lvl>
+    <w:lvl w:ilvl="5" w:tplc="0419001B" w:tentative="1">
+      <w:start w:val="1"/>
+      <w:numFmt w:val="lowerRoman"/>
+      <w:lvlText w:val="%6."/>
+      <w:lvlJc w:val="right"/>
+      <w:pPr>
+        <w:ind w:left="4320" w:hanging="180"/>
+      </w:pPr>
+    </w:lvl>
+    <w:lvl w:ilvl="6" w:tplc="0419000F" w:tentative="1">
+      <w:start w:val="1"/>
+      <w:numFmt w:val="decimal"/>
+      <w:lvlText w:val="%7."/>
+      <w:lvlJc w:val="left"/>
+      <w:pPr>
+        <w:ind w:left="5040" w:hanging="360"/>
+      </w:pPr>
+    </w:lvl>
+    <w:lvl w:ilvl="7" w:tplc="04190019" w:tentative="1">
+      <w:start w:val="1"/>
+      <w:numFmt w:val="lowerLetter"/>
+      <w:lvlText w:val="%8."/>
+      <w:lvlJc w:val="left"/>
+      <w:pPr>
+        <w:ind w:left="5760" w:hanging="360"/>
+      </w:pPr>
+    </w:lvl>
+    <w:lvl w:ilvl="8" w:tplc="0419001B" w:tentative="1">
+      <w:start w:val="1"/>
+      <w:numFmt w:val="lowerRoman"/>
+      <w:lvlText w:val="%9."/>
+      <w:lvlJc w:val="right"/>
+      <w:pPr>
+        <w:ind w:left="6480" w:hanging="180"/>
+      </w:pPr>
+    </w:lvl>
+  </w:abstractNum>
+  <w:num w:numId="1">
+    <w:abstractNumId w:val="0"/>
+  </w:num>
+  <w:num w:numId="2">
+    <w:abstractNumId w:val="1"/>
+  </w:num>
+</w:numbering>
 </file>
 
 <file path=word/styles.xml><?xml version="1.0" encoding="utf-8"?>
@@ -371,6 +2392,187 @@
       <w:szCs w:val="28"/>
     </w:rPr>
   </w:style>
+  <w:style w:type="paragraph" w:styleId="11">
+    <w:name w:val="toc 1"/>
+    <w:basedOn w:val="a"/>
+    <w:next w:val="a"/>
+    <w:autoRedefine/>
+    <w:uiPriority w:val="39"/>
+    <w:unhideWhenUsed/>
+    <w:rsid w:val="005738D8"/>
+    <w:pPr>
+      <w:spacing w:before="240" w:after="120"/>
+    </w:pPr>
+    <w:rPr>
+      <w:rFonts w:cstheme="minorHAnsi"/>
+      <w:b/>
+      <w:bCs/>
+      <w:sz w:val="20"/>
+      <w:szCs w:val="20"/>
+    </w:rPr>
+  </w:style>
+  <w:style w:type="paragraph" w:styleId="2">
+    <w:name w:val="toc 2"/>
+    <w:basedOn w:val="a"/>
+    <w:next w:val="a"/>
+    <w:autoRedefine/>
+    <w:uiPriority w:val="39"/>
+    <w:unhideWhenUsed/>
+    <w:rsid w:val="005738D8"/>
+    <w:pPr>
+      <w:spacing w:before="120" w:after="0"/>
+      <w:ind w:left="220"/>
+    </w:pPr>
+    <w:rPr>
+      <w:rFonts w:cstheme="minorHAnsi"/>
+      <w:i/>
+      <w:iCs/>
+      <w:sz w:val="20"/>
+      <w:szCs w:val="20"/>
+    </w:rPr>
+  </w:style>
+  <w:style w:type="paragraph" w:styleId="3">
+    <w:name w:val="toc 3"/>
+    <w:basedOn w:val="a"/>
+    <w:next w:val="a"/>
+    <w:autoRedefine/>
+    <w:uiPriority w:val="39"/>
+    <w:unhideWhenUsed/>
+    <w:rsid w:val="005738D8"/>
+    <w:pPr>
+      <w:spacing w:after="0"/>
+      <w:ind w:left="440"/>
+    </w:pPr>
+    <w:rPr>
+      <w:rFonts w:cstheme="minorHAnsi"/>
+      <w:sz w:val="20"/>
+      <w:szCs w:val="20"/>
+    </w:rPr>
+  </w:style>
+  <w:style w:type="paragraph" w:styleId="4">
+    <w:name w:val="toc 4"/>
+    <w:basedOn w:val="a"/>
+    <w:next w:val="a"/>
+    <w:autoRedefine/>
+    <w:uiPriority w:val="39"/>
+    <w:unhideWhenUsed/>
+    <w:rsid w:val="005738D8"/>
+    <w:pPr>
+      <w:spacing w:after="0"/>
+      <w:ind w:left="660"/>
+    </w:pPr>
+    <w:rPr>
+      <w:rFonts w:cstheme="minorHAnsi"/>
+      <w:sz w:val="20"/>
+      <w:szCs w:val="20"/>
+    </w:rPr>
+  </w:style>
+  <w:style w:type="paragraph" w:styleId="5">
+    <w:name w:val="toc 5"/>
+    <w:basedOn w:val="a"/>
+    <w:next w:val="a"/>
+    <w:autoRedefine/>
+    <w:uiPriority w:val="39"/>
+    <w:unhideWhenUsed/>
+    <w:rsid w:val="005738D8"/>
+    <w:pPr>
+      <w:spacing w:after="0"/>
+      <w:ind w:left="880"/>
+    </w:pPr>
+    <w:rPr>
+      <w:rFonts w:cstheme="minorHAnsi"/>
+      <w:sz w:val="20"/>
+      <w:szCs w:val="20"/>
+    </w:rPr>
+  </w:style>
+  <w:style w:type="paragraph" w:styleId="6">
+    <w:name w:val="toc 6"/>
+    <w:basedOn w:val="a"/>
+    <w:next w:val="a"/>
+    <w:autoRedefine/>
+    <w:uiPriority w:val="39"/>
+    <w:unhideWhenUsed/>
+    <w:rsid w:val="005738D8"/>
+    <w:pPr>
+      <w:spacing w:after="0"/>
+      <w:ind w:left="1100"/>
+    </w:pPr>
+    <w:rPr>
+      <w:rFonts w:cstheme="minorHAnsi"/>
+      <w:sz w:val="20"/>
+      <w:szCs w:val="20"/>
+    </w:rPr>
+  </w:style>
+  <w:style w:type="paragraph" w:styleId="7">
+    <w:name w:val="toc 7"/>
+    <w:basedOn w:val="a"/>
+    <w:next w:val="a"/>
+    <w:autoRedefine/>
+    <w:uiPriority w:val="39"/>
+    <w:unhideWhenUsed/>
+    <w:rsid w:val="005738D8"/>
+    <w:pPr>
+      <w:spacing w:after="0"/>
+      <w:ind w:left="1320"/>
+    </w:pPr>
+    <w:rPr>
+      <w:rFonts w:cstheme="minorHAnsi"/>
+      <w:sz w:val="20"/>
+      <w:szCs w:val="20"/>
+    </w:rPr>
+  </w:style>
+  <w:style w:type="paragraph" w:styleId="8">
+    <w:name w:val="toc 8"/>
+    <w:basedOn w:val="a"/>
+    <w:next w:val="a"/>
+    <w:autoRedefine/>
+    <w:uiPriority w:val="39"/>
+    <w:unhideWhenUsed/>
+    <w:rsid w:val="005738D8"/>
+    <w:pPr>
+      <w:spacing w:after="0"/>
+      <w:ind w:left="1540"/>
+    </w:pPr>
+    <w:rPr>
+      <w:rFonts w:cstheme="minorHAnsi"/>
+      <w:sz w:val="20"/>
+      <w:szCs w:val="20"/>
+    </w:rPr>
+  </w:style>
+  <w:style w:type="paragraph" w:styleId="9">
+    <w:name w:val="toc 9"/>
+    <w:basedOn w:val="a"/>
+    <w:next w:val="a"/>
+    <w:autoRedefine/>
+    <w:uiPriority w:val="39"/>
+    <w:unhideWhenUsed/>
+    <w:rsid w:val="005738D8"/>
+    <w:pPr>
+      <w:spacing w:after="0"/>
+      <w:ind w:left="1760"/>
+    </w:pPr>
+    <w:rPr>
+      <w:rFonts w:cstheme="minorHAnsi"/>
+      <w:sz w:val="20"/>
+      <w:szCs w:val="20"/>
+    </w:rPr>
+  </w:style>
+  <w:style w:type="paragraph" w:styleId="a3">
+    <w:name w:val="List Paragraph"/>
+    <w:basedOn w:val="a"/>
+    <w:uiPriority w:val="34"/>
+    <w:qFormat/>
+    <w:rsid w:val="003B3FC0"/>
+    <w:pPr>
+      <w:spacing w:after="160" w:line="259" w:lineRule="auto"/>
+      <w:ind w:left="720"/>
+      <w:contextualSpacing/>
+    </w:pPr>
+    <w:rPr>
+      <w:rFonts w:eastAsiaTheme="minorEastAsia"/>
+      <w:lang w:eastAsia="zh-TW"/>
+    </w:rPr>
+  </w:style>
 </w:styles>
 </file>
 
@@ -597,6 +2799,187 @@
       <w:color w:val="365F91" w:themeColor="accent1" w:themeShade="BF"/>
       <w:sz w:val="28"/>
       <w:szCs w:val="28"/>
+    </w:rPr>
+  </w:style>
+  <w:style w:type="paragraph" w:styleId="11">
+    <w:name w:val="toc 1"/>
+    <w:basedOn w:val="a"/>
+    <w:next w:val="a"/>
+    <w:autoRedefine/>
+    <w:uiPriority w:val="39"/>
+    <w:unhideWhenUsed/>
+    <w:rsid w:val="005738D8"/>
+    <w:pPr>
+      <w:spacing w:before="240" w:after="120"/>
+    </w:pPr>
+    <w:rPr>
+      <w:rFonts w:cstheme="minorHAnsi"/>
+      <w:b/>
+      <w:bCs/>
+      <w:sz w:val="20"/>
+      <w:szCs w:val="20"/>
+    </w:rPr>
+  </w:style>
+  <w:style w:type="paragraph" w:styleId="2">
+    <w:name w:val="toc 2"/>
+    <w:basedOn w:val="a"/>
+    <w:next w:val="a"/>
+    <w:autoRedefine/>
+    <w:uiPriority w:val="39"/>
+    <w:unhideWhenUsed/>
+    <w:rsid w:val="005738D8"/>
+    <w:pPr>
+      <w:spacing w:before="120" w:after="0"/>
+      <w:ind w:left="220"/>
+    </w:pPr>
+    <w:rPr>
+      <w:rFonts w:cstheme="minorHAnsi"/>
+      <w:i/>
+      <w:iCs/>
+      <w:sz w:val="20"/>
+      <w:szCs w:val="20"/>
+    </w:rPr>
+  </w:style>
+  <w:style w:type="paragraph" w:styleId="3">
+    <w:name w:val="toc 3"/>
+    <w:basedOn w:val="a"/>
+    <w:next w:val="a"/>
+    <w:autoRedefine/>
+    <w:uiPriority w:val="39"/>
+    <w:unhideWhenUsed/>
+    <w:rsid w:val="005738D8"/>
+    <w:pPr>
+      <w:spacing w:after="0"/>
+      <w:ind w:left="440"/>
+    </w:pPr>
+    <w:rPr>
+      <w:rFonts w:cstheme="minorHAnsi"/>
+      <w:sz w:val="20"/>
+      <w:szCs w:val="20"/>
+    </w:rPr>
+  </w:style>
+  <w:style w:type="paragraph" w:styleId="4">
+    <w:name w:val="toc 4"/>
+    <w:basedOn w:val="a"/>
+    <w:next w:val="a"/>
+    <w:autoRedefine/>
+    <w:uiPriority w:val="39"/>
+    <w:unhideWhenUsed/>
+    <w:rsid w:val="005738D8"/>
+    <w:pPr>
+      <w:spacing w:after="0"/>
+      <w:ind w:left="660"/>
+    </w:pPr>
+    <w:rPr>
+      <w:rFonts w:cstheme="minorHAnsi"/>
+      <w:sz w:val="20"/>
+      <w:szCs w:val="20"/>
+    </w:rPr>
+  </w:style>
+  <w:style w:type="paragraph" w:styleId="5">
+    <w:name w:val="toc 5"/>
+    <w:basedOn w:val="a"/>
+    <w:next w:val="a"/>
+    <w:autoRedefine/>
+    <w:uiPriority w:val="39"/>
+    <w:unhideWhenUsed/>
+    <w:rsid w:val="005738D8"/>
+    <w:pPr>
+      <w:spacing w:after="0"/>
+      <w:ind w:left="880"/>
+    </w:pPr>
+    <w:rPr>
+      <w:rFonts w:cstheme="minorHAnsi"/>
+      <w:sz w:val="20"/>
+      <w:szCs w:val="20"/>
+    </w:rPr>
+  </w:style>
+  <w:style w:type="paragraph" w:styleId="6">
+    <w:name w:val="toc 6"/>
+    <w:basedOn w:val="a"/>
+    <w:next w:val="a"/>
+    <w:autoRedefine/>
+    <w:uiPriority w:val="39"/>
+    <w:unhideWhenUsed/>
+    <w:rsid w:val="005738D8"/>
+    <w:pPr>
+      <w:spacing w:after="0"/>
+      <w:ind w:left="1100"/>
+    </w:pPr>
+    <w:rPr>
+      <w:rFonts w:cstheme="minorHAnsi"/>
+      <w:sz w:val="20"/>
+      <w:szCs w:val="20"/>
+    </w:rPr>
+  </w:style>
+  <w:style w:type="paragraph" w:styleId="7">
+    <w:name w:val="toc 7"/>
+    <w:basedOn w:val="a"/>
+    <w:next w:val="a"/>
+    <w:autoRedefine/>
+    <w:uiPriority w:val="39"/>
+    <w:unhideWhenUsed/>
+    <w:rsid w:val="005738D8"/>
+    <w:pPr>
+      <w:spacing w:after="0"/>
+      <w:ind w:left="1320"/>
+    </w:pPr>
+    <w:rPr>
+      <w:rFonts w:cstheme="minorHAnsi"/>
+      <w:sz w:val="20"/>
+      <w:szCs w:val="20"/>
+    </w:rPr>
+  </w:style>
+  <w:style w:type="paragraph" w:styleId="8">
+    <w:name w:val="toc 8"/>
+    <w:basedOn w:val="a"/>
+    <w:next w:val="a"/>
+    <w:autoRedefine/>
+    <w:uiPriority w:val="39"/>
+    <w:unhideWhenUsed/>
+    <w:rsid w:val="005738D8"/>
+    <w:pPr>
+      <w:spacing w:after="0"/>
+      <w:ind w:left="1540"/>
+    </w:pPr>
+    <w:rPr>
+      <w:rFonts w:cstheme="minorHAnsi"/>
+      <w:sz w:val="20"/>
+      <w:szCs w:val="20"/>
+    </w:rPr>
+  </w:style>
+  <w:style w:type="paragraph" w:styleId="9">
+    <w:name w:val="toc 9"/>
+    <w:basedOn w:val="a"/>
+    <w:next w:val="a"/>
+    <w:autoRedefine/>
+    <w:uiPriority w:val="39"/>
+    <w:unhideWhenUsed/>
+    <w:rsid w:val="005738D8"/>
+    <w:pPr>
+      <w:spacing w:after="0"/>
+      <w:ind w:left="1760"/>
+    </w:pPr>
+    <w:rPr>
+      <w:rFonts w:cstheme="minorHAnsi"/>
+      <w:sz w:val="20"/>
+      <w:szCs w:val="20"/>
+    </w:rPr>
+  </w:style>
+  <w:style w:type="paragraph" w:styleId="a3">
+    <w:name w:val="List Paragraph"/>
+    <w:basedOn w:val="a"/>
+    <w:uiPriority w:val="34"/>
+    <w:qFormat/>
+    <w:rsid w:val="003B3FC0"/>
+    <w:pPr>
+      <w:spacing w:after="160" w:line="259" w:lineRule="auto"/>
+      <w:ind w:left="720"/>
+      <w:contextualSpacing/>
+    </w:pPr>
+    <w:rPr>
+      <w:rFonts w:eastAsiaTheme="minorEastAsia"/>
+      <w:lang w:eastAsia="zh-TW"/>
     </w:rPr>
   </w:style>
 </w:styles>
@@ -885,4 +3268,16 @@
   <a:objectDefaults/>
   <a:extraClrSchemeLst/>
 </a:theme>
+</file>
+
+<file path=customXml/item1.xml><?xml version="1.0" encoding="utf-8"?>
+<b:Sources xmlns:b="http://schemas.openxmlformats.org/officeDocument/2006/bibliography" xmlns="http://schemas.openxmlformats.org/officeDocument/2006/bibliography" SelectedStyle="\APA.XSL" StyleName="APA"/>
+</file>
+
+<file path=customXml/itemProps1.xml><?xml version="1.0" encoding="utf-8"?>
+<ds:datastoreItem xmlns:ds="http://schemas.openxmlformats.org/officeDocument/2006/customXml" ds:itemID="{CAF5A221-6943-462F-97CF-309102FF3766}">
+  <ds:schemaRefs>
+    <ds:schemaRef ds:uri="http://schemas.openxmlformats.org/officeDocument/2006/bibliography"/>
+  </ds:schemaRefs>
+</ds:datastoreItem>
 </file>
</xml_diff>